<commit_message>
Testing SQLite and Zoom
Tested out SQLite4Unity3D for “chaining” shots (spawning an object
after taking a shot of another, allowing for a sequence of shots). Also
tested out spawning objects for a limited time when you gaze at
another, for a “whackamole”-like game mechanic, and the use of zoom
when the player holds down the trigger.
</commit_message>
<xml_diff>
--- a/VR Safari GDD.docx
+++ b/VR Safari GDD.docx
@@ -296,7 +296,23 @@
           <w:rFonts w:ascii="Times New Roman" w:hAnsi="Times New Roman" w:cs="Times New Roman"/>
           <w:sz w:val="32"/>
         </w:rPr>
-        <w:t xml:space="preserve">The level itself comprises a game scene composed of objects the player can photograph, and the player gains points for taking pictures of these objects. If enough points are accumulated in a level, the player completes the level and can use the points (s)he gained to purchase </w:t>
+        <w:t>The level itself comprises a game scene composed of objects the player can photograph, and the player gains points for taking pictures of these objects. If enough points are accumulated in a level, the player completes the level and can use the points (</w:t>
+      </w:r>
+      <w:proofErr w:type="gramStart"/>
+      <w:r>
+        <w:rPr>
+          <w:rFonts w:ascii="Times New Roman" w:hAnsi="Times New Roman" w:cs="Times New Roman"/>
+          <w:sz w:val="32"/>
+        </w:rPr>
+        <w:t>s)he</w:t>
+      </w:r>
+      <w:proofErr w:type="gramEnd"/>
+      <w:r>
+        <w:rPr>
+          <w:rFonts w:ascii="Times New Roman" w:hAnsi="Times New Roman" w:cs="Times New Roman"/>
+          <w:sz w:val="32"/>
+        </w:rPr>
+        <w:t xml:space="preserve"> gained to purchase </w:t>
       </w:r>
       <w:r>
         <w:rPr>
@@ -382,7 +398,23 @@
           <w:rFonts w:ascii="Times New Roman" w:hAnsi="Times New Roman" w:cs="Times New Roman"/>
           <w:sz w:val="32"/>
         </w:rPr>
-        <w:t>ixed path like a rollercoaster, similarly to Pokemon Snap.</w:t>
+        <w:t xml:space="preserve">ixed path like a rollercoaster, similarly to </w:t>
+      </w:r>
+      <w:proofErr w:type="spellStart"/>
+      <w:r>
+        <w:rPr>
+          <w:rFonts w:ascii="Times New Roman" w:hAnsi="Times New Roman" w:cs="Times New Roman"/>
+          <w:sz w:val="32"/>
+        </w:rPr>
+        <w:t>Pokemon</w:t>
+      </w:r>
+      <w:proofErr w:type="spellEnd"/>
+      <w:r>
+        <w:rPr>
+          <w:rFonts w:ascii="Times New Roman" w:hAnsi="Times New Roman" w:cs="Times New Roman"/>
+          <w:sz w:val="32"/>
+        </w:rPr>
+        <w:t xml:space="preserve"> Snap.</w:t>
       </w:r>
     </w:p>
     <w:p>
@@ -621,8 +653,6 @@
         </w:rPr>
         <w:t xml:space="preserve"> (DONE)</w:t>
       </w:r>
-      <w:bookmarkStart w:id="0" w:name="_GoBack"/>
-      <w:bookmarkEnd w:id="0"/>
     </w:p>
     <w:p>
       <w:pPr>
@@ -636,6 +666,7 @@
           <w:sz w:val="32"/>
         </w:rPr>
       </w:pPr>
+      <w:proofErr w:type="gramStart"/>
       <w:r>
         <w:rPr>
           <w:rFonts w:ascii="Times New Roman" w:hAnsi="Times New Roman" w:cs="Times New Roman"/>
@@ -649,6 +680,14 @@
           <w:sz w:val="32"/>
         </w:rPr>
         <w:t>Greater % of the object taken in the photo -&gt; more points.</w:t>
+      </w:r>
+      <w:proofErr w:type="gramEnd"/>
+      <w:r>
+        <w:rPr>
+          <w:rFonts w:ascii="Times New Roman" w:hAnsi="Times New Roman" w:cs="Times New Roman"/>
+          <w:sz w:val="32"/>
+        </w:rPr>
+        <w:t xml:space="preserve"> (DONE)</w:t>
       </w:r>
     </w:p>
     <w:p>
@@ -677,6 +716,13 @@
         </w:rPr>
         <w:t>Center object in photo -&gt; more points.</w:t>
       </w:r>
+      <w:r>
+        <w:rPr>
+          <w:rFonts w:ascii="Times New Roman" w:hAnsi="Times New Roman" w:cs="Times New Roman"/>
+          <w:sz w:val="32"/>
+        </w:rPr>
+        <w:t xml:space="preserve"> (X)</w:t>
+      </w:r>
     </w:p>
     <w:p>
       <w:pPr>
@@ -723,7 +769,21 @@
           <w:rFonts w:ascii="Times New Roman" w:hAnsi="Times New Roman" w:cs="Times New Roman"/>
           <w:sz w:val="32"/>
         </w:rPr>
-        <w:t xml:space="preserve"> (In progress)</w:t>
+        <w:t xml:space="preserve"> (</w:t>
+      </w:r>
+      <w:r>
+        <w:rPr>
+          <w:rFonts w:ascii="Times New Roman" w:hAnsi="Times New Roman" w:cs="Times New Roman"/>
+          <w:sz w:val="32"/>
+        </w:rPr>
+        <w:t>DONE</w:t>
+      </w:r>
+      <w:r>
+        <w:rPr>
+          <w:rFonts w:ascii="Times New Roman" w:hAnsi="Times New Roman" w:cs="Times New Roman"/>
+          <w:sz w:val="32"/>
+        </w:rPr>
+        <w:t>)</w:t>
       </w:r>
     </w:p>
     <w:p>
@@ -814,6 +874,8 @@
         </w:rPr>
         <w:t>ggs/notable items on an object. For example, an object may have important text revealing some evidence about Brownie’s framing.</w:t>
       </w:r>
+      <w:bookmarkStart w:id="0" w:name="_GoBack"/>
+      <w:bookmarkEnd w:id="0"/>
     </w:p>
     <w:p>
       <w:pPr>
@@ -960,12 +1022,37 @@
           <w:sz w:val="32"/>
         </w:rPr>
       </w:pPr>
-      <w:r>
-        <w:rPr>
-          <w:rFonts w:ascii="Times New Roman" w:hAnsi="Times New Roman" w:cs="Times New Roman"/>
-          <w:sz w:val="32"/>
-        </w:rPr>
-        <w:t>Autofit: The camera will automatically expand to capture all of the current object in view.</w:t>
+      <w:proofErr w:type="spellStart"/>
+      <w:r>
+        <w:rPr>
+          <w:rFonts w:ascii="Times New Roman" w:hAnsi="Times New Roman" w:cs="Times New Roman"/>
+          <w:sz w:val="32"/>
+        </w:rPr>
+        <w:t>Autofit</w:t>
+      </w:r>
+      <w:proofErr w:type="spellEnd"/>
+      <w:r>
+        <w:rPr>
+          <w:rFonts w:ascii="Times New Roman" w:hAnsi="Times New Roman" w:cs="Times New Roman"/>
+          <w:sz w:val="32"/>
+        </w:rPr>
+        <w:t xml:space="preserve">: The camera will automatically expand to capture </w:t>
+      </w:r>
+      <w:proofErr w:type="gramStart"/>
+      <w:r>
+        <w:rPr>
+          <w:rFonts w:ascii="Times New Roman" w:hAnsi="Times New Roman" w:cs="Times New Roman"/>
+          <w:sz w:val="32"/>
+        </w:rPr>
+        <w:t>all of the</w:t>
+      </w:r>
+      <w:proofErr w:type="gramEnd"/>
+      <w:r>
+        <w:rPr>
+          <w:rFonts w:ascii="Times New Roman" w:hAnsi="Times New Roman" w:cs="Times New Roman"/>
+          <w:sz w:val="32"/>
+        </w:rPr>
+        <w:t xml:space="preserve"> current object in view.</w:t>
       </w:r>
     </w:p>
     <w:p>
@@ -1007,12 +1094,21 @@
         </w:rPr>
         <w:t>Filters: Add the right filter to a photograph and it can multiply points (</w:t>
       </w:r>
-      <w:r>
-        <w:rPr>
-          <w:rFonts w:ascii="Times New Roman" w:hAnsi="Times New Roman" w:cs="Times New Roman"/>
-          <w:sz w:val="32"/>
-        </w:rPr>
-        <w:t xml:space="preserve">eg. </w:t>
+      <w:proofErr w:type="spellStart"/>
+      <w:r>
+        <w:rPr>
+          <w:rFonts w:ascii="Times New Roman" w:hAnsi="Times New Roman" w:cs="Times New Roman"/>
+          <w:sz w:val="32"/>
+        </w:rPr>
+        <w:t>eg</w:t>
+      </w:r>
+      <w:proofErr w:type="spellEnd"/>
+      <w:r>
+        <w:rPr>
+          <w:rFonts w:ascii="Times New Roman" w:hAnsi="Times New Roman" w:cs="Times New Roman"/>
+          <w:sz w:val="32"/>
+        </w:rPr>
+        <w:t xml:space="preserve">. </w:t>
       </w:r>
       <w:r>
         <w:rPr>

</xml_diff>

<commit_message>
Mobile - PC networking, Event Registry
Experimented with mobile-pc networking to allow translation to be
controlled by the keyboard while the player uses the google cardboard
to look around and take photos. Created an event registry that connects
individual game objects to actions they fire upon being “hit” by a
ray-cast.
</commit_message>
<xml_diff>
--- a/VR Safari GDD.docx
+++ b/VR Safari GDD.docx
@@ -791,7 +791,7 @@
         <w:pStyle w:val="ListParagraph"/>
         <w:numPr>
           <w:ilvl w:val="0"/>
-          <w:numId w:val="1"/>
+          <w:numId w:val="4"/>
         </w:numPr>
         <w:rPr>
           <w:rFonts w:ascii="Times New Roman" w:hAnsi="Times New Roman" w:cs="Times New Roman"/>
@@ -803,42 +803,27 @@
           <w:rFonts w:ascii="Times New Roman" w:hAnsi="Times New Roman" w:cs="Times New Roman"/>
           <w:sz w:val="32"/>
         </w:rPr>
-        <w:t>Capturing an important event: in the scene at</w:t>
-      </w:r>
-      <w:r>
-        <w:rPr>
-          <w:rFonts w:ascii="Times New Roman" w:hAnsi="Times New Roman" w:cs="Times New Roman"/>
-          <w:sz w:val="32"/>
-        </w:rPr>
-        <w:t xml:space="preserve"> pre-determined times, dramatic, clever, </w:t>
-      </w:r>
-      <w:r>
-        <w:rPr>
-          <w:rFonts w:ascii="Times New Roman" w:hAnsi="Times New Roman" w:cs="Times New Roman"/>
-          <w:sz w:val="32"/>
-        </w:rPr>
-        <w:t xml:space="preserve">or funny events might occur </w:t>
-      </w:r>
-      <w:r>
-        <w:rPr>
-          <w:rFonts w:ascii="Times New Roman" w:hAnsi="Times New Roman" w:cs="Times New Roman"/>
-          <w:sz w:val="32"/>
-        </w:rPr>
-        <w:t xml:space="preserve">upon a signal to the player, </w:t>
-      </w:r>
-      <w:r>
-        <w:rPr>
-          <w:rFonts w:ascii="Times New Roman" w:hAnsi="Times New Roman" w:cs="Times New Roman"/>
-          <w:sz w:val="32"/>
-        </w:rPr>
-        <w:t xml:space="preserve">and photographing these events will award </w:t>
-      </w:r>
-      <w:r>
-        <w:rPr>
-          <w:rFonts w:ascii="Times New Roman" w:hAnsi="Times New Roman" w:cs="Times New Roman"/>
-          <w:sz w:val="32"/>
-        </w:rPr>
-        <w:t xml:space="preserve">a large quantity of points. </w:t>
+        <w:t>Objects with a relation shot together award more points.</w:t>
+      </w:r>
+    </w:p>
+    <w:p>
+      <w:pPr>
+        <w:pStyle w:val="ListParagraph"/>
+        <w:numPr>
+          <w:ilvl w:val="0"/>
+          <w:numId w:val="4"/>
+        </w:numPr>
+        <w:rPr>
+          <w:rFonts w:ascii="Times New Roman" w:hAnsi="Times New Roman" w:cs="Times New Roman"/>
+          <w:sz w:val="32"/>
+        </w:rPr>
+      </w:pPr>
+      <w:r>
+        <w:rPr>
+          <w:rFonts w:ascii="Times New Roman" w:hAnsi="Times New Roman" w:cs="Times New Roman"/>
+          <w:sz w:val="32"/>
+        </w:rPr>
+        <w:t>Objects without relation LOSE points (too much going on).</w:t>
       </w:r>
     </w:p>
     <w:p>
@@ -858,6 +843,61 @@
           <w:rFonts w:ascii="Times New Roman" w:hAnsi="Times New Roman" w:cs="Times New Roman"/>
           <w:sz w:val="32"/>
         </w:rPr>
+        <w:t>Capturing an important event: in the scene at</w:t>
+      </w:r>
+      <w:r>
+        <w:rPr>
+          <w:rFonts w:ascii="Times New Roman" w:hAnsi="Times New Roman" w:cs="Times New Roman"/>
+          <w:sz w:val="32"/>
+        </w:rPr>
+        <w:t xml:space="preserve"> pre-determined times, dramatic, clever, </w:t>
+      </w:r>
+      <w:r>
+        <w:rPr>
+          <w:rFonts w:ascii="Times New Roman" w:hAnsi="Times New Roman" w:cs="Times New Roman"/>
+          <w:sz w:val="32"/>
+        </w:rPr>
+        <w:t xml:space="preserve">or funny events might occur </w:t>
+      </w:r>
+      <w:r>
+        <w:rPr>
+          <w:rFonts w:ascii="Times New Roman" w:hAnsi="Times New Roman" w:cs="Times New Roman"/>
+          <w:sz w:val="32"/>
+        </w:rPr>
+        <w:t xml:space="preserve">upon a signal to the player, </w:t>
+      </w:r>
+      <w:r>
+        <w:rPr>
+          <w:rFonts w:ascii="Times New Roman" w:hAnsi="Times New Roman" w:cs="Times New Roman"/>
+          <w:sz w:val="32"/>
+        </w:rPr>
+        <w:t xml:space="preserve">and photographing these events will award </w:t>
+      </w:r>
+      <w:r>
+        <w:rPr>
+          <w:rFonts w:ascii="Times New Roman" w:hAnsi="Times New Roman" w:cs="Times New Roman"/>
+          <w:sz w:val="32"/>
+        </w:rPr>
+        <w:t xml:space="preserve">a large quantity of points. </w:t>
+      </w:r>
+    </w:p>
+    <w:p>
+      <w:pPr>
+        <w:pStyle w:val="ListParagraph"/>
+        <w:numPr>
+          <w:ilvl w:val="0"/>
+          <w:numId w:val="1"/>
+        </w:numPr>
+        <w:rPr>
+          <w:rFonts w:ascii="Times New Roman" w:hAnsi="Times New Roman" w:cs="Times New Roman"/>
+          <w:sz w:val="32"/>
+        </w:rPr>
+      </w:pPr>
+      <w:r>
+        <w:rPr>
+          <w:rFonts w:ascii="Times New Roman" w:hAnsi="Times New Roman" w:cs="Times New Roman"/>
+          <w:sz w:val="32"/>
+        </w:rPr>
         <w:t xml:space="preserve"> </w:t>
       </w:r>
       <w:r>
@@ -874,8 +914,6 @@
         </w:rPr>
         <w:t>ggs/notable items on an object. For example, an object may have important text revealing some evidence about Brownie’s framing.</w:t>
       </w:r>
-      <w:bookmarkStart w:id="0" w:name="_GoBack"/>
-      <w:bookmarkEnd w:id="0"/>
     </w:p>
     <w:p>
       <w:pPr>
@@ -1168,7 +1206,173 @@
       <w:pPr>
         <w:rPr>
           <w:rFonts w:ascii="Times New Roman" w:hAnsi="Times New Roman" w:cs="Times New Roman"/>
-          <w:sz w:val="32"/>
+          <w:sz w:val="44"/>
+        </w:rPr>
+      </w:pPr>
+      <w:r>
+        <w:rPr>
+          <w:rFonts w:ascii="Times New Roman" w:hAnsi="Times New Roman" w:cs="Times New Roman"/>
+          <w:sz w:val="44"/>
+        </w:rPr>
+        <w:t>2.0</w:t>
+      </w:r>
+    </w:p>
+    <w:p>
+      <w:pPr>
+        <w:rPr>
+          <w:rFonts w:ascii="Times New Roman" w:hAnsi="Times New Roman" w:cs="Times New Roman"/>
+          <w:sz w:val="32"/>
+          <w:szCs w:val="32"/>
+        </w:rPr>
+      </w:pPr>
+      <w:r>
+        <w:rPr>
+          <w:rFonts w:ascii="Times New Roman" w:hAnsi="Times New Roman" w:cs="Times New Roman"/>
+          <w:sz w:val="32"/>
+          <w:szCs w:val="32"/>
+        </w:rPr>
+        <w:t>-For Points System:</w:t>
+      </w:r>
+    </w:p>
+    <w:p>
+      <w:pPr>
+        <w:ind w:left="360"/>
+        <w:rPr>
+          <w:rFonts w:ascii="Times New Roman" w:hAnsi="Times New Roman" w:cs="Times New Roman"/>
+          <w:sz w:val="32"/>
+        </w:rPr>
+      </w:pPr>
+      <w:r>
+        <w:rPr>
+          <w:rFonts w:ascii="Times New Roman" w:hAnsi="Times New Roman" w:cs="Times New Roman"/>
+          <w:sz w:val="32"/>
+        </w:rPr>
+        <w:t xml:space="preserve">7. </w:t>
+      </w:r>
+      <w:r>
+        <w:rPr>
+          <w:rFonts w:ascii="Times New Roman" w:hAnsi="Times New Roman" w:cs="Times New Roman"/>
+          <w:sz w:val="32"/>
+        </w:rPr>
+        <w:t xml:space="preserve">Color: Placing “warm” colors in the center awards more </w:t>
+      </w:r>
+      <w:r>
+        <w:rPr>
+          <w:rFonts w:ascii="Times New Roman" w:hAnsi="Times New Roman" w:cs="Times New Roman"/>
+          <w:sz w:val="32"/>
+        </w:rPr>
+        <w:t xml:space="preserve">    </w:t>
+      </w:r>
+      <w:r>
+        <w:rPr>
+          <w:rFonts w:ascii="Times New Roman" w:hAnsi="Times New Roman" w:cs="Times New Roman"/>
+          <w:sz w:val="32"/>
+        </w:rPr>
+        <w:t>points than “cool” colors. Doing the opposite may cause you to lose points.</w:t>
+      </w:r>
+    </w:p>
+    <w:p>
+      <w:pPr>
+        <w:pStyle w:val="ListParagraph"/>
+        <w:ind w:left="1440"/>
+        <w:rPr>
+          <w:rFonts w:ascii="Times New Roman" w:hAnsi="Times New Roman" w:cs="Times New Roman"/>
+          <w:sz w:val="32"/>
+        </w:rPr>
+      </w:pPr>
+      <w:r>
+        <w:rPr>
+          <w:rFonts w:ascii="Times New Roman" w:hAnsi="Times New Roman" w:cs="Times New Roman"/>
+          <w:sz w:val="32"/>
+        </w:rPr>
+        <w:t>a. Same relationship for lighting (alpha).</w:t>
+      </w:r>
+    </w:p>
+    <w:p>
+      <w:pPr>
+        <w:rPr>
+          <w:rFonts w:ascii="Times New Roman" w:hAnsi="Times New Roman" w:cs="Times New Roman"/>
+          <w:sz w:val="32"/>
+        </w:rPr>
+      </w:pPr>
+      <w:r>
+        <w:rPr>
+          <w:rFonts w:ascii="Times New Roman" w:hAnsi="Times New Roman" w:cs="Times New Roman"/>
+          <w:sz w:val="32"/>
+        </w:rPr>
+        <w:t>Hiring/enlisting an artistic director/graphic designer:</w:t>
+      </w:r>
+    </w:p>
+    <w:p>
+      <w:pPr>
+        <w:rPr>
+          <w:rFonts w:ascii="Times New Roman" w:hAnsi="Times New Roman" w:cs="Times New Roman"/>
+          <w:sz w:val="32"/>
+        </w:rPr>
+      </w:pPr>
+      <w:r>
+        <w:rPr>
+          <w:rFonts w:ascii="Times New Roman" w:hAnsi="Times New Roman" w:cs="Times New Roman"/>
+          <w:sz w:val="32"/>
+        </w:rPr>
+        <w:tab/>
+        <w:t>-Provide advice on what makes a photo good/ the qualities of a good photo.</w:t>
+      </w:r>
+    </w:p>
+    <w:p>
+      <w:pPr>
+        <w:rPr>
+          <w:rFonts w:ascii="Times New Roman" w:hAnsi="Times New Roman" w:cs="Times New Roman"/>
+          <w:sz w:val="32"/>
+        </w:rPr>
+      </w:pPr>
+      <w:r>
+        <w:rPr>
+          <w:rFonts w:ascii="Times New Roman" w:hAnsi="Times New Roman" w:cs="Times New Roman"/>
+          <w:sz w:val="32"/>
+        </w:rPr>
+        <w:tab/>
+        <w:t>-</w:t>
+      </w:r>
+      <w:r>
+        <w:rPr>
+          <w:rFonts w:ascii="Times New Roman" w:hAnsi="Times New Roman" w:cs="Times New Roman"/>
+          <w:sz w:val="32"/>
+        </w:rPr>
+        <w:t xml:space="preserve">Producing models, animations, and an environment that is beautiful enough that people would actually want to </w:t>
+      </w:r>
+      <w:r>
+        <w:rPr>
+          <w:rFonts w:ascii="Times New Roman" w:hAnsi="Times New Roman" w:cs="Times New Roman"/>
+          <w:sz w:val="32"/>
+        </w:rPr>
+        <w:t xml:space="preserve">take pictures of it and save the pictures </w:t>
+      </w:r>
+      <w:bookmarkStart w:id="0" w:name="_GoBack"/>
+      <w:bookmarkEnd w:id="0"/>
+      <w:r>
+        <w:rPr>
+          <w:rFonts w:ascii="Times New Roman" w:hAnsi="Times New Roman" w:cs="Times New Roman"/>
+          <w:sz w:val="32"/>
+        </w:rPr>
+        <w:t>to their phone.</w:t>
+      </w:r>
+    </w:p>
+    <w:p>
+      <w:pPr>
+        <w:rPr>
+          <w:rFonts w:ascii="Times New Roman" w:hAnsi="Times New Roman" w:cs="Times New Roman"/>
+          <w:sz w:val="32"/>
+          <w:szCs w:val="32"/>
+        </w:rPr>
+      </w:pPr>
+    </w:p>
+    <w:p>
+      <w:pPr>
+        <w:rPr>
+          <w:rFonts w:ascii="Times New Roman" w:hAnsi="Times New Roman" w:cs="Times New Roman"/>
+          <w:sz w:val="32"/>
+          <w:szCs w:val="32"/>
         </w:rPr>
       </w:pPr>
     </w:p>
@@ -1274,6 +1478,95 @@
     </w:lvl>
   </w:abstractNum>
   <w:abstractNum w:abstractNumId="1">
+    <w:nsid w:val="12E87637"/>
+    <w:multiLevelType w:val="hybridMultilevel"/>
+    <w:tmpl w:val="777085DC"/>
+    <w:lvl w:ilvl="0" w:tplc="8FD0C82A">
+      <w:start w:val="1"/>
+      <w:numFmt w:val="lowerLetter"/>
+      <w:lvlText w:val="%1."/>
+      <w:lvlJc w:val="left"/>
+      <w:pPr>
+        <w:ind w:left="1800" w:hanging="360"/>
+      </w:pPr>
+      <w:rPr>
+        <w:rFonts w:hint="default"/>
+      </w:rPr>
+    </w:lvl>
+    <w:lvl w:ilvl="1" w:tplc="04090019" w:tentative="1">
+      <w:start w:val="1"/>
+      <w:numFmt w:val="lowerLetter"/>
+      <w:lvlText w:val="%2."/>
+      <w:lvlJc w:val="left"/>
+      <w:pPr>
+        <w:ind w:left="2520" w:hanging="360"/>
+      </w:pPr>
+    </w:lvl>
+    <w:lvl w:ilvl="2" w:tplc="0409001B" w:tentative="1">
+      <w:start w:val="1"/>
+      <w:numFmt w:val="lowerRoman"/>
+      <w:lvlText w:val="%3."/>
+      <w:lvlJc w:val="right"/>
+      <w:pPr>
+        <w:ind w:left="3240" w:hanging="180"/>
+      </w:pPr>
+    </w:lvl>
+    <w:lvl w:ilvl="3" w:tplc="0409000F" w:tentative="1">
+      <w:start w:val="1"/>
+      <w:numFmt w:val="decimal"/>
+      <w:lvlText w:val="%4."/>
+      <w:lvlJc w:val="left"/>
+      <w:pPr>
+        <w:ind w:left="3960" w:hanging="360"/>
+      </w:pPr>
+    </w:lvl>
+    <w:lvl w:ilvl="4" w:tplc="04090019" w:tentative="1">
+      <w:start w:val="1"/>
+      <w:numFmt w:val="lowerLetter"/>
+      <w:lvlText w:val="%5."/>
+      <w:lvlJc w:val="left"/>
+      <w:pPr>
+        <w:ind w:left="4680" w:hanging="360"/>
+      </w:pPr>
+    </w:lvl>
+    <w:lvl w:ilvl="5" w:tplc="0409001B" w:tentative="1">
+      <w:start w:val="1"/>
+      <w:numFmt w:val="lowerRoman"/>
+      <w:lvlText w:val="%6."/>
+      <w:lvlJc w:val="right"/>
+      <w:pPr>
+        <w:ind w:left="5400" w:hanging="180"/>
+      </w:pPr>
+    </w:lvl>
+    <w:lvl w:ilvl="6" w:tplc="0409000F" w:tentative="1">
+      <w:start w:val="1"/>
+      <w:numFmt w:val="decimal"/>
+      <w:lvlText w:val="%7."/>
+      <w:lvlJc w:val="left"/>
+      <w:pPr>
+        <w:ind w:left="6120" w:hanging="360"/>
+      </w:pPr>
+    </w:lvl>
+    <w:lvl w:ilvl="7" w:tplc="04090019" w:tentative="1">
+      <w:start w:val="1"/>
+      <w:numFmt w:val="lowerLetter"/>
+      <w:lvlText w:val="%8."/>
+      <w:lvlJc w:val="left"/>
+      <w:pPr>
+        <w:ind w:left="6840" w:hanging="360"/>
+      </w:pPr>
+    </w:lvl>
+    <w:lvl w:ilvl="8" w:tplc="0409001B" w:tentative="1">
+      <w:start w:val="1"/>
+      <w:numFmt w:val="lowerRoman"/>
+      <w:lvlText w:val="%9."/>
+      <w:lvlJc w:val="right"/>
+      <w:pPr>
+        <w:ind w:left="7560" w:hanging="180"/>
+      </w:pPr>
+    </w:lvl>
+  </w:abstractNum>
+  <w:abstractNum w:abstractNumId="2">
     <w:nsid w:val="199A6E23"/>
     <w:multiLevelType w:val="hybridMultilevel"/>
     <w:tmpl w:val="2B64E7B8"/>
@@ -1362,7 +1655,96 @@
       </w:pPr>
     </w:lvl>
   </w:abstractNum>
-  <w:abstractNum w:abstractNumId="2">
+  <w:abstractNum w:abstractNumId="3">
+    <w:nsid w:val="19AB5800"/>
+    <w:multiLevelType w:val="multilevel"/>
+    <w:tmpl w:val="C05E8DF4"/>
+    <w:lvl w:ilvl="0">
+      <w:start w:val="1"/>
+      <w:numFmt w:val="decimal"/>
+      <w:lvlText w:val="%1."/>
+      <w:lvlJc w:val="left"/>
+      <w:pPr>
+        <w:ind w:left="720" w:hanging="360"/>
+      </w:pPr>
+      <w:rPr>
+        <w:rFonts w:hint="default"/>
+      </w:rPr>
+    </w:lvl>
+    <w:lvl w:ilvl="1">
+      <w:start w:val="1"/>
+      <w:numFmt w:val="lowerLetter"/>
+      <w:lvlText w:val="%2."/>
+      <w:lvlJc w:val="left"/>
+      <w:pPr>
+        <w:ind w:left="1440" w:hanging="360"/>
+      </w:pPr>
+    </w:lvl>
+    <w:lvl w:ilvl="2">
+      <w:start w:val="1"/>
+      <w:numFmt w:val="lowerRoman"/>
+      <w:lvlText w:val="%3."/>
+      <w:lvlJc w:val="right"/>
+      <w:pPr>
+        <w:ind w:left="2160" w:hanging="180"/>
+      </w:pPr>
+    </w:lvl>
+    <w:lvl w:ilvl="3">
+      <w:start w:val="1"/>
+      <w:numFmt w:val="decimal"/>
+      <w:lvlText w:val="%4."/>
+      <w:lvlJc w:val="left"/>
+      <w:pPr>
+        <w:ind w:left="2880" w:hanging="360"/>
+      </w:pPr>
+    </w:lvl>
+    <w:lvl w:ilvl="4">
+      <w:start w:val="1"/>
+      <w:numFmt w:val="lowerLetter"/>
+      <w:lvlText w:val="%5."/>
+      <w:lvlJc w:val="left"/>
+      <w:pPr>
+        <w:ind w:left="3600" w:hanging="360"/>
+      </w:pPr>
+    </w:lvl>
+    <w:lvl w:ilvl="5">
+      <w:start w:val="1"/>
+      <w:numFmt w:val="lowerRoman"/>
+      <w:lvlText w:val="%6."/>
+      <w:lvlJc w:val="right"/>
+      <w:pPr>
+        <w:ind w:left="4320" w:hanging="180"/>
+      </w:pPr>
+    </w:lvl>
+    <w:lvl w:ilvl="6">
+      <w:start w:val="1"/>
+      <w:numFmt w:val="decimal"/>
+      <w:lvlText w:val="%7."/>
+      <w:lvlJc w:val="left"/>
+      <w:pPr>
+        <w:ind w:left="5040" w:hanging="360"/>
+      </w:pPr>
+    </w:lvl>
+    <w:lvl w:ilvl="7">
+      <w:start w:val="1"/>
+      <w:numFmt w:val="lowerLetter"/>
+      <w:lvlText w:val="%8."/>
+      <w:lvlJc w:val="left"/>
+      <w:pPr>
+        <w:ind w:left="5760" w:hanging="360"/>
+      </w:pPr>
+    </w:lvl>
+    <w:lvl w:ilvl="8">
+      <w:start w:val="1"/>
+      <w:numFmt w:val="lowerRoman"/>
+      <w:lvlText w:val="%9."/>
+      <w:lvlJc w:val="right"/>
+      <w:pPr>
+        <w:ind w:left="6480" w:hanging="180"/>
+      </w:pPr>
+    </w:lvl>
+  </w:abstractNum>
+  <w:abstractNum w:abstractNumId="4">
     <w:nsid w:val="218764BE"/>
     <w:multiLevelType w:val="hybridMultilevel"/>
     <w:tmpl w:val="C05E8DF4"/>
@@ -1451,14 +1833,204 @@
       </w:pPr>
     </w:lvl>
   </w:abstractNum>
+  <w:abstractNum w:abstractNumId="5">
+    <w:nsid w:val="4AB845E3"/>
+    <w:multiLevelType w:val="multilevel"/>
+    <w:tmpl w:val="C05E8DF4"/>
+    <w:lvl w:ilvl="0">
+      <w:start w:val="1"/>
+      <w:numFmt w:val="decimal"/>
+      <w:lvlText w:val="%1."/>
+      <w:lvlJc w:val="left"/>
+      <w:pPr>
+        <w:ind w:left="720" w:hanging="360"/>
+      </w:pPr>
+      <w:rPr>
+        <w:rFonts w:hint="default"/>
+      </w:rPr>
+    </w:lvl>
+    <w:lvl w:ilvl="1">
+      <w:start w:val="1"/>
+      <w:numFmt w:val="lowerLetter"/>
+      <w:lvlText w:val="%2."/>
+      <w:lvlJc w:val="left"/>
+      <w:pPr>
+        <w:ind w:left="1440" w:hanging="360"/>
+      </w:pPr>
+    </w:lvl>
+    <w:lvl w:ilvl="2">
+      <w:start w:val="1"/>
+      <w:numFmt w:val="lowerRoman"/>
+      <w:lvlText w:val="%3."/>
+      <w:lvlJc w:val="right"/>
+      <w:pPr>
+        <w:ind w:left="2160" w:hanging="180"/>
+      </w:pPr>
+    </w:lvl>
+    <w:lvl w:ilvl="3">
+      <w:start w:val="1"/>
+      <w:numFmt w:val="decimal"/>
+      <w:lvlText w:val="%4."/>
+      <w:lvlJc w:val="left"/>
+      <w:pPr>
+        <w:ind w:left="2880" w:hanging="360"/>
+      </w:pPr>
+    </w:lvl>
+    <w:lvl w:ilvl="4">
+      <w:start w:val="1"/>
+      <w:numFmt w:val="lowerLetter"/>
+      <w:lvlText w:val="%5."/>
+      <w:lvlJc w:val="left"/>
+      <w:pPr>
+        <w:ind w:left="3600" w:hanging="360"/>
+      </w:pPr>
+    </w:lvl>
+    <w:lvl w:ilvl="5">
+      <w:start w:val="1"/>
+      <w:numFmt w:val="lowerRoman"/>
+      <w:lvlText w:val="%6."/>
+      <w:lvlJc w:val="right"/>
+      <w:pPr>
+        <w:ind w:left="4320" w:hanging="180"/>
+      </w:pPr>
+    </w:lvl>
+    <w:lvl w:ilvl="6">
+      <w:start w:val="1"/>
+      <w:numFmt w:val="decimal"/>
+      <w:lvlText w:val="%7."/>
+      <w:lvlJc w:val="left"/>
+      <w:pPr>
+        <w:ind w:left="5040" w:hanging="360"/>
+      </w:pPr>
+    </w:lvl>
+    <w:lvl w:ilvl="7">
+      <w:start w:val="1"/>
+      <w:numFmt w:val="lowerLetter"/>
+      <w:lvlText w:val="%8."/>
+      <w:lvlJc w:val="left"/>
+      <w:pPr>
+        <w:ind w:left="5760" w:hanging="360"/>
+      </w:pPr>
+    </w:lvl>
+    <w:lvl w:ilvl="8">
+      <w:start w:val="1"/>
+      <w:numFmt w:val="lowerRoman"/>
+      <w:lvlText w:val="%9."/>
+      <w:lvlJc w:val="right"/>
+      <w:pPr>
+        <w:ind w:left="6480" w:hanging="180"/>
+      </w:pPr>
+    </w:lvl>
+  </w:abstractNum>
+  <w:abstractNum w:abstractNumId="6">
+    <w:nsid w:val="4E7A7716"/>
+    <w:multiLevelType w:val="hybridMultilevel"/>
+    <w:tmpl w:val="C05E8DF4"/>
+    <w:lvl w:ilvl="0" w:tplc="0409000F">
+      <w:start w:val="1"/>
+      <w:numFmt w:val="decimal"/>
+      <w:lvlText w:val="%1."/>
+      <w:lvlJc w:val="left"/>
+      <w:pPr>
+        <w:ind w:left="720" w:hanging="360"/>
+      </w:pPr>
+      <w:rPr>
+        <w:rFonts w:hint="default"/>
+      </w:rPr>
+    </w:lvl>
+    <w:lvl w:ilvl="1" w:tplc="04090019" w:tentative="1">
+      <w:start w:val="1"/>
+      <w:numFmt w:val="lowerLetter"/>
+      <w:lvlText w:val="%2."/>
+      <w:lvlJc w:val="left"/>
+      <w:pPr>
+        <w:ind w:left="1440" w:hanging="360"/>
+      </w:pPr>
+    </w:lvl>
+    <w:lvl w:ilvl="2" w:tplc="0409001B" w:tentative="1">
+      <w:start w:val="1"/>
+      <w:numFmt w:val="lowerRoman"/>
+      <w:lvlText w:val="%3."/>
+      <w:lvlJc w:val="right"/>
+      <w:pPr>
+        <w:ind w:left="2160" w:hanging="180"/>
+      </w:pPr>
+    </w:lvl>
+    <w:lvl w:ilvl="3" w:tplc="0409000F" w:tentative="1">
+      <w:start w:val="1"/>
+      <w:numFmt w:val="decimal"/>
+      <w:lvlText w:val="%4."/>
+      <w:lvlJc w:val="left"/>
+      <w:pPr>
+        <w:ind w:left="2880" w:hanging="360"/>
+      </w:pPr>
+    </w:lvl>
+    <w:lvl w:ilvl="4" w:tplc="04090019" w:tentative="1">
+      <w:start w:val="1"/>
+      <w:numFmt w:val="lowerLetter"/>
+      <w:lvlText w:val="%5."/>
+      <w:lvlJc w:val="left"/>
+      <w:pPr>
+        <w:ind w:left="3600" w:hanging="360"/>
+      </w:pPr>
+    </w:lvl>
+    <w:lvl w:ilvl="5" w:tplc="0409001B" w:tentative="1">
+      <w:start w:val="1"/>
+      <w:numFmt w:val="lowerRoman"/>
+      <w:lvlText w:val="%6."/>
+      <w:lvlJc w:val="right"/>
+      <w:pPr>
+        <w:ind w:left="4320" w:hanging="180"/>
+      </w:pPr>
+    </w:lvl>
+    <w:lvl w:ilvl="6" w:tplc="0409000F" w:tentative="1">
+      <w:start w:val="1"/>
+      <w:numFmt w:val="decimal"/>
+      <w:lvlText w:val="%7."/>
+      <w:lvlJc w:val="left"/>
+      <w:pPr>
+        <w:ind w:left="5040" w:hanging="360"/>
+      </w:pPr>
+    </w:lvl>
+    <w:lvl w:ilvl="7" w:tplc="04090019" w:tentative="1">
+      <w:start w:val="1"/>
+      <w:numFmt w:val="lowerLetter"/>
+      <w:lvlText w:val="%8."/>
+      <w:lvlJc w:val="left"/>
+      <w:pPr>
+        <w:ind w:left="5760" w:hanging="360"/>
+      </w:pPr>
+    </w:lvl>
+    <w:lvl w:ilvl="8" w:tplc="0409001B" w:tentative="1">
+      <w:start w:val="1"/>
+      <w:numFmt w:val="lowerRoman"/>
+      <w:lvlText w:val="%9."/>
+      <w:lvlJc w:val="right"/>
+      <w:pPr>
+        <w:ind w:left="6480" w:hanging="180"/>
+      </w:pPr>
+    </w:lvl>
+  </w:abstractNum>
   <w:num w:numId="1">
-    <w:abstractNumId w:val="2"/>
+    <w:abstractNumId w:val="4"/>
   </w:num>
   <w:num w:numId="2">
     <w:abstractNumId w:val="0"/>
   </w:num>
   <w:num w:numId="3">
+    <w:abstractNumId w:val="2"/>
+  </w:num>
+  <w:num w:numId="4">
     <w:abstractNumId w:val="1"/>
+  </w:num>
+  <w:num w:numId="5">
+    <w:abstractNumId w:val="6"/>
+  </w:num>
+  <w:num w:numId="6">
+    <w:abstractNumId w:val="5"/>
+  </w:num>
+  <w:num w:numId="7">
+    <w:abstractNumId w:val="3"/>
   </w:num>
 </w:numbering>
 </file>

</xml_diff>

<commit_message>
Added some animals with respective motion scripts
Note: Some of the animals are just cubes for test purposes at this
point.
</commit_message>
<xml_diff>
--- a/VR Safari GDD.docx
+++ b/VR Safari GDD.docx
@@ -1018,7 +1018,28 @@
           <w:rFonts w:ascii="Times New Roman" w:hAnsi="Times New Roman" w:cs="Times New Roman"/>
           <w:sz w:val="32"/>
         </w:rPr>
-        <w:t>Zoom: the camera can zoom in to reveal hidden items or zoom out to take wider shots.</w:t>
+        <w:t>Zoom: the camera can zoom in</w:t>
+      </w:r>
+      <w:r>
+        <w:rPr>
+          <w:rFonts w:ascii="Times New Roman" w:hAnsi="Times New Roman" w:cs="Times New Roman"/>
+          <w:sz w:val="32"/>
+        </w:rPr>
+        <w:t xml:space="preserve"> to get pictures of objects from a distance and to reveal hidden items</w:t>
+      </w:r>
+      <w:r>
+        <w:rPr>
+          <w:rFonts w:ascii="Times New Roman" w:hAnsi="Times New Roman" w:cs="Times New Roman"/>
+          <w:sz w:val="32"/>
+        </w:rPr>
+        <w:t>.</w:t>
+      </w:r>
+      <w:r>
+        <w:rPr>
+          <w:rFonts w:ascii="Times New Roman" w:hAnsi="Times New Roman" w:cs="Times New Roman"/>
+          <w:sz w:val="32"/>
+        </w:rPr>
+        <w:t xml:space="preserve"> (DONE)</w:t>
       </w:r>
     </w:p>
     <w:p>
@@ -1348,18 +1369,1262 @@
         </w:rPr>
         <w:t xml:space="preserve">take pictures of it and save the pictures </w:t>
       </w:r>
+      <w:r>
+        <w:rPr>
+          <w:rFonts w:ascii="Times New Roman" w:hAnsi="Times New Roman" w:cs="Times New Roman"/>
+          <w:sz w:val="32"/>
+        </w:rPr>
+        <w:t>to their phone.</w:t>
+      </w:r>
+    </w:p>
+    <w:p>
+      <w:pPr>
+        <w:rPr>
+          <w:rFonts w:ascii="Times New Roman" w:hAnsi="Times New Roman" w:cs="Times New Roman"/>
+          <w:sz w:val="32"/>
+          <w:szCs w:val="32"/>
+          <w:u w:val="single"/>
+        </w:rPr>
+      </w:pPr>
+      <w:r>
+        <w:rPr>
+          <w:rFonts w:ascii="Times New Roman" w:hAnsi="Times New Roman" w:cs="Times New Roman"/>
+          <w:sz w:val="32"/>
+          <w:szCs w:val="32"/>
+          <w:u w:val="single"/>
+        </w:rPr>
+        <w:t>Animals:</w:t>
+      </w:r>
+    </w:p>
+    <w:p>
+      <w:pPr>
+        <w:pStyle w:val="ListParagraph"/>
+        <w:numPr>
+          <w:ilvl w:val="0"/>
+          <w:numId w:val="8"/>
+        </w:numPr>
+        <w:rPr>
+          <w:rFonts w:ascii="Times New Roman" w:hAnsi="Times New Roman" w:cs="Times New Roman"/>
+          <w:sz w:val="32"/>
+          <w:szCs w:val="32"/>
+        </w:rPr>
+      </w:pPr>
+      <w:r>
+        <w:rPr>
+          <w:rFonts w:ascii="Times New Roman" w:hAnsi="Times New Roman" w:cs="Times New Roman"/>
+          <w:sz w:val="32"/>
+          <w:szCs w:val="32"/>
+        </w:rPr>
+        <w:t xml:space="preserve">Frog </w:t>
+      </w:r>
+      <w:r>
+        <w:rPr>
+          <w:rFonts w:ascii="Times New Roman" w:hAnsi="Times New Roman" w:cs="Times New Roman"/>
+          <w:sz w:val="32"/>
+          <w:szCs w:val="32"/>
+        </w:rPr>
+        <w:t>Leaping (Animation and Rigging)</w:t>
+      </w:r>
+      <w:r>
+        <w:rPr>
+          <w:rFonts w:ascii="Times New Roman" w:hAnsi="Times New Roman" w:cs="Times New Roman"/>
+          <w:sz w:val="32"/>
+          <w:szCs w:val="32"/>
+        </w:rPr>
+        <w:t xml:space="preserve"> (.</w:t>
+      </w:r>
+      <w:proofErr w:type="spellStart"/>
+      <w:r>
+        <w:rPr>
+          <w:rFonts w:ascii="Times New Roman" w:hAnsi="Times New Roman" w:cs="Times New Roman"/>
+          <w:sz w:val="32"/>
+          <w:szCs w:val="32"/>
+        </w:rPr>
+        <w:t>fbx</w:t>
+      </w:r>
+      <w:proofErr w:type="spellEnd"/>
+      <w:r>
+        <w:rPr>
+          <w:rFonts w:ascii="Times New Roman" w:hAnsi="Times New Roman" w:cs="Times New Roman"/>
+          <w:sz w:val="32"/>
+          <w:szCs w:val="32"/>
+        </w:rPr>
+        <w:t xml:space="preserve"> or</w:t>
+      </w:r>
+      <w:r>
+        <w:rPr>
+          <w:rFonts w:ascii="Times New Roman" w:hAnsi="Times New Roman" w:cs="Times New Roman"/>
+          <w:sz w:val="32"/>
+          <w:szCs w:val="32"/>
+        </w:rPr>
+        <w:t xml:space="preserve"> </w:t>
+      </w:r>
+      <w:r>
+        <w:rPr>
+          <w:rFonts w:ascii="Times New Roman" w:hAnsi="Times New Roman" w:cs="Times New Roman"/>
+          <w:sz w:val="32"/>
+          <w:szCs w:val="32"/>
+        </w:rPr>
+        <w:t>.</w:t>
+      </w:r>
+      <w:proofErr w:type="spellStart"/>
+      <w:r>
+        <w:rPr>
+          <w:rFonts w:ascii="Times New Roman" w:hAnsi="Times New Roman" w:cs="Times New Roman"/>
+          <w:sz w:val="32"/>
+          <w:szCs w:val="32"/>
+        </w:rPr>
+        <w:t>mb</w:t>
+      </w:r>
+      <w:proofErr w:type="spellEnd"/>
+      <w:r>
+        <w:rPr>
+          <w:rFonts w:ascii="Times New Roman" w:hAnsi="Times New Roman" w:cs="Times New Roman"/>
+          <w:sz w:val="32"/>
+          <w:szCs w:val="32"/>
+        </w:rPr>
+        <w:t>)</w:t>
+      </w:r>
+      <w:r>
+        <w:rPr>
+          <w:rFonts w:ascii="Times New Roman" w:hAnsi="Times New Roman" w:cs="Times New Roman"/>
+          <w:sz w:val="32"/>
+          <w:szCs w:val="32"/>
+        </w:rPr>
+        <w:t>.</w:t>
+      </w:r>
+    </w:p>
+    <w:p>
+      <w:pPr>
+        <w:ind w:firstLine="720"/>
+        <w:rPr>
+          <w:rFonts w:ascii="Times New Roman" w:hAnsi="Times New Roman" w:cs="Times New Roman"/>
+          <w:sz w:val="32"/>
+          <w:szCs w:val="32"/>
+        </w:rPr>
+      </w:pPr>
+      <w:r>
+        <w:rPr>
+          <w:rFonts w:ascii="Times New Roman" w:hAnsi="Times New Roman" w:cs="Times New Roman"/>
+          <w:sz w:val="32"/>
+          <w:szCs w:val="32"/>
+        </w:rPr>
+        <w:t>WHY:</w:t>
+      </w:r>
+      <w:r>
+        <w:rPr>
+          <w:rFonts w:ascii="Times New Roman" w:hAnsi="Times New Roman" w:cs="Times New Roman"/>
+          <w:sz w:val="32"/>
+          <w:szCs w:val="32"/>
+        </w:rPr>
+        <w:t xml:space="preserve"> During the game, the player crosses a rock on their left and is surprised by a </w:t>
+      </w:r>
+      <w:r>
+        <w:rPr>
+          <w:rFonts w:ascii="Times New Roman" w:hAnsi="Times New Roman" w:cs="Times New Roman"/>
+          <w:sz w:val="32"/>
+          <w:szCs w:val="32"/>
+        </w:rPr>
+        <w:t xml:space="preserve">giant </w:t>
+      </w:r>
+      <w:r>
+        <w:rPr>
+          <w:rFonts w:ascii="Times New Roman" w:hAnsi="Times New Roman" w:cs="Times New Roman"/>
+          <w:sz w:val="32"/>
+          <w:szCs w:val="32"/>
+        </w:rPr>
+        <w:t>frog that jumps toward the player. Currently have frog model but it is not animated.</w:t>
+      </w:r>
+    </w:p>
+    <w:p>
+      <w:pPr>
+        <w:ind w:left="720" w:firstLine="720"/>
+        <w:rPr>
+          <w:rFonts w:ascii="Times New Roman" w:hAnsi="Times New Roman" w:cs="Times New Roman"/>
+          <w:sz w:val="32"/>
+          <w:szCs w:val="32"/>
+        </w:rPr>
+      </w:pPr>
+      <w:r>
+        <w:rPr>
+          <w:rFonts w:ascii="Times New Roman" w:hAnsi="Times New Roman" w:cs="Times New Roman"/>
+          <w:sz w:val="32"/>
+          <w:szCs w:val="32"/>
+        </w:rPr>
+        <w:t xml:space="preserve">I. </w:t>
+      </w:r>
+      <w:r>
+        <w:rPr>
+          <w:rFonts w:ascii="Times New Roman" w:hAnsi="Times New Roman" w:cs="Times New Roman"/>
+          <w:sz w:val="32"/>
+          <w:szCs w:val="32"/>
+        </w:rPr>
+        <w:t>Rig</w:t>
+      </w:r>
+      <w:r>
+        <w:rPr>
+          <w:rFonts w:ascii="Times New Roman" w:hAnsi="Times New Roman" w:cs="Times New Roman"/>
+          <w:sz w:val="32"/>
+          <w:szCs w:val="32"/>
+        </w:rPr>
+        <w:t>ging:</w:t>
+      </w:r>
+      <w:r>
+        <w:rPr>
+          <w:rFonts w:ascii="Times New Roman" w:hAnsi="Times New Roman" w:cs="Times New Roman"/>
+          <w:sz w:val="32"/>
+          <w:szCs w:val="32"/>
+        </w:rPr>
+        <w:t xml:space="preserve"> leg muscles </w:t>
+      </w:r>
+      <w:r>
+        <w:rPr>
+          <w:rFonts w:ascii="Times New Roman" w:hAnsi="Times New Roman" w:cs="Times New Roman"/>
+          <w:sz w:val="32"/>
+          <w:szCs w:val="32"/>
+        </w:rPr>
+        <w:t xml:space="preserve">and body (not head). </w:t>
+      </w:r>
+    </w:p>
+    <w:p>
+      <w:pPr>
+        <w:ind w:left="1440"/>
+        <w:rPr>
+          <w:rFonts w:ascii="Times New Roman" w:hAnsi="Times New Roman" w:cs="Times New Roman"/>
+          <w:sz w:val="32"/>
+          <w:szCs w:val="32"/>
+        </w:rPr>
+      </w:pPr>
+      <w:r>
+        <w:rPr>
+          <w:rFonts w:ascii="Times New Roman" w:hAnsi="Times New Roman" w:cs="Times New Roman"/>
+          <w:sz w:val="32"/>
+          <w:szCs w:val="32"/>
+        </w:rPr>
+        <w:t>II. Animation:</w:t>
+      </w:r>
+      <w:r>
+        <w:rPr>
+          <w:rFonts w:ascii="Times New Roman" w:hAnsi="Times New Roman" w:cs="Times New Roman"/>
+          <w:sz w:val="32"/>
+          <w:szCs w:val="32"/>
+        </w:rPr>
+        <w:t xml:space="preserve"> a jump with a leaping and landing motion of 3-4 second duration.</w:t>
+      </w:r>
+    </w:p>
+    <w:p>
+      <w:pPr>
+        <w:pStyle w:val="ListParagraph"/>
+        <w:numPr>
+          <w:ilvl w:val="0"/>
+          <w:numId w:val="8"/>
+        </w:numPr>
+        <w:rPr>
+          <w:rFonts w:ascii="Times New Roman" w:hAnsi="Times New Roman" w:cs="Times New Roman"/>
+          <w:sz w:val="32"/>
+          <w:szCs w:val="32"/>
+        </w:rPr>
+      </w:pPr>
+      <w:r>
+        <w:rPr>
+          <w:rFonts w:ascii="Times New Roman" w:hAnsi="Times New Roman" w:cs="Times New Roman"/>
+          <w:sz w:val="32"/>
+          <w:szCs w:val="32"/>
+        </w:rPr>
+        <w:t>Monkey Waving (Animatio</w:t>
+      </w:r>
+      <w:r>
+        <w:rPr>
+          <w:rFonts w:ascii="Times New Roman" w:hAnsi="Times New Roman" w:cs="Times New Roman"/>
+          <w:sz w:val="32"/>
+          <w:szCs w:val="32"/>
+        </w:rPr>
+        <w:t>n</w:t>
+      </w:r>
+      <w:r>
+        <w:rPr>
+          <w:rFonts w:ascii="Times New Roman" w:hAnsi="Times New Roman" w:cs="Times New Roman"/>
+          <w:sz w:val="32"/>
+          <w:szCs w:val="32"/>
+        </w:rPr>
+        <w:t>)</w:t>
+      </w:r>
+      <w:r>
+        <w:rPr>
+          <w:rFonts w:ascii="Times New Roman" w:hAnsi="Times New Roman" w:cs="Times New Roman"/>
+          <w:sz w:val="32"/>
+          <w:szCs w:val="32"/>
+        </w:rPr>
+        <w:t xml:space="preserve"> (.</w:t>
+      </w:r>
+      <w:proofErr w:type="spellStart"/>
+      <w:r>
+        <w:rPr>
+          <w:rFonts w:ascii="Times New Roman" w:hAnsi="Times New Roman" w:cs="Times New Roman"/>
+          <w:sz w:val="32"/>
+          <w:szCs w:val="32"/>
+        </w:rPr>
+        <w:t>fbx</w:t>
+      </w:r>
+      <w:proofErr w:type="spellEnd"/>
+      <w:r>
+        <w:rPr>
+          <w:rFonts w:ascii="Times New Roman" w:hAnsi="Times New Roman" w:cs="Times New Roman"/>
+          <w:sz w:val="32"/>
+          <w:szCs w:val="32"/>
+        </w:rPr>
+        <w:t xml:space="preserve"> or .</w:t>
+      </w:r>
+      <w:proofErr w:type="spellStart"/>
+      <w:r>
+        <w:rPr>
+          <w:rFonts w:ascii="Times New Roman" w:hAnsi="Times New Roman" w:cs="Times New Roman"/>
+          <w:sz w:val="32"/>
+          <w:szCs w:val="32"/>
+        </w:rPr>
+        <w:t>mb</w:t>
+      </w:r>
+      <w:proofErr w:type="spellEnd"/>
+      <w:r>
+        <w:rPr>
+          <w:rFonts w:ascii="Times New Roman" w:hAnsi="Times New Roman" w:cs="Times New Roman"/>
+          <w:sz w:val="32"/>
+          <w:szCs w:val="32"/>
+        </w:rPr>
+        <w:t>)</w:t>
+      </w:r>
+      <w:r>
+        <w:rPr>
+          <w:rFonts w:ascii="Times New Roman" w:hAnsi="Times New Roman" w:cs="Times New Roman"/>
+          <w:sz w:val="32"/>
+          <w:szCs w:val="32"/>
+        </w:rPr>
+        <w:t>:</w:t>
+      </w:r>
+    </w:p>
+    <w:p>
+      <w:pPr>
+        <w:ind w:left="720"/>
+        <w:rPr>
+          <w:rFonts w:ascii="Times New Roman" w:hAnsi="Times New Roman" w:cs="Times New Roman"/>
+          <w:sz w:val="32"/>
+          <w:szCs w:val="32"/>
+        </w:rPr>
+      </w:pPr>
+      <w:r>
+        <w:rPr>
+          <w:rFonts w:ascii="Times New Roman" w:hAnsi="Times New Roman" w:cs="Times New Roman"/>
+          <w:sz w:val="32"/>
+          <w:szCs w:val="32"/>
+        </w:rPr>
+        <w:t xml:space="preserve">WHY: </w:t>
+      </w:r>
+      <w:r>
+        <w:rPr>
+          <w:rFonts w:ascii="Times New Roman" w:hAnsi="Times New Roman" w:cs="Times New Roman"/>
+          <w:sz w:val="32"/>
+          <w:szCs w:val="32"/>
+        </w:rPr>
+        <w:t xml:space="preserve">When the player looks at a certain animal (like an elephant) a monkey will appear in the corner of their vision waving at them </w:t>
+      </w:r>
+      <w:r>
+        <w:rPr>
+          <w:rFonts w:ascii="Times New Roman" w:hAnsi="Times New Roman" w:cs="Times New Roman"/>
+          <w:sz w:val="32"/>
+          <w:szCs w:val="32"/>
+        </w:rPr>
+        <w:t xml:space="preserve">and making a noise </w:t>
+      </w:r>
+      <w:r>
+        <w:rPr>
+          <w:rFonts w:ascii="Times New Roman" w:hAnsi="Times New Roman" w:cs="Times New Roman"/>
+          <w:sz w:val="32"/>
+          <w:szCs w:val="32"/>
+        </w:rPr>
+        <w:t>to get their attention.</w:t>
+      </w:r>
+    </w:p>
+    <w:p>
+      <w:pPr>
+        <w:pStyle w:val="ListParagraph"/>
+        <w:numPr>
+          <w:ilvl w:val="0"/>
+          <w:numId w:val="9"/>
+        </w:numPr>
+        <w:rPr>
+          <w:rFonts w:ascii="Times New Roman" w:hAnsi="Times New Roman" w:cs="Times New Roman"/>
+          <w:sz w:val="32"/>
+          <w:szCs w:val="32"/>
+        </w:rPr>
+      </w:pPr>
+      <w:r>
+        <w:rPr>
+          <w:rFonts w:ascii="Times New Roman" w:hAnsi="Times New Roman" w:cs="Times New Roman"/>
+          <w:sz w:val="32"/>
+          <w:szCs w:val="32"/>
+        </w:rPr>
+        <w:t xml:space="preserve">Animation: </w:t>
+      </w:r>
+      <w:r>
+        <w:rPr>
+          <w:rFonts w:ascii="Times New Roman" w:hAnsi="Times New Roman" w:cs="Times New Roman"/>
+          <w:sz w:val="32"/>
+          <w:szCs w:val="32"/>
+        </w:rPr>
+        <w:t xml:space="preserve">The monkey begins standing on four legs. It then cranes its head </w:t>
+      </w:r>
+      <w:r>
+        <w:rPr>
+          <w:rFonts w:ascii="Times New Roman" w:hAnsi="Times New Roman" w:cs="Times New Roman"/>
+          <w:sz w:val="32"/>
+          <w:szCs w:val="32"/>
+        </w:rPr>
+        <w:t>at an angle to show curiosi</w:t>
+      </w:r>
+      <w:r>
+        <w:rPr>
+          <w:rFonts w:ascii="Times New Roman" w:hAnsi="Times New Roman" w:cs="Times New Roman"/>
+          <w:sz w:val="32"/>
+          <w:szCs w:val="32"/>
+        </w:rPr>
+        <w:t>ty (widening its eyes). It then turns to match its head, and raises itself to wave at the player while making</w:t>
+      </w:r>
+      <w:r>
+        <w:rPr>
+          <w:rFonts w:ascii="Times New Roman" w:hAnsi="Times New Roman" w:cs="Times New Roman"/>
+          <w:sz w:val="32"/>
+          <w:szCs w:val="32"/>
+        </w:rPr>
+        <w:t xml:space="preserve"> a howling noise with its mouth.</w:t>
+      </w:r>
+    </w:p>
+    <w:p>
+      <w:pPr>
+        <w:pStyle w:val="ListParagraph"/>
+        <w:numPr>
+          <w:ilvl w:val="0"/>
+          <w:numId w:val="8"/>
+        </w:numPr>
+        <w:rPr>
+          <w:rFonts w:ascii="Times New Roman" w:hAnsi="Times New Roman" w:cs="Times New Roman"/>
+          <w:sz w:val="32"/>
+          <w:szCs w:val="32"/>
+        </w:rPr>
+      </w:pPr>
+      <w:r>
+        <w:rPr>
+          <w:rFonts w:ascii="Times New Roman" w:hAnsi="Times New Roman" w:cs="Times New Roman"/>
+          <w:sz w:val="32"/>
+          <w:szCs w:val="32"/>
+        </w:rPr>
+        <w:t>Panther (Animation</w:t>
+      </w:r>
+      <w:r>
+        <w:rPr>
+          <w:rFonts w:ascii="Times New Roman" w:hAnsi="Times New Roman" w:cs="Times New Roman"/>
+          <w:sz w:val="32"/>
+          <w:szCs w:val="32"/>
+        </w:rPr>
+        <w:t xml:space="preserve"> and Texture</w:t>
+      </w:r>
+      <w:r>
+        <w:rPr>
+          <w:rFonts w:ascii="Times New Roman" w:hAnsi="Times New Roman" w:cs="Times New Roman"/>
+          <w:sz w:val="32"/>
+          <w:szCs w:val="32"/>
+        </w:rPr>
+        <w:t>) (.</w:t>
+      </w:r>
+      <w:proofErr w:type="spellStart"/>
+      <w:r>
+        <w:rPr>
+          <w:rFonts w:ascii="Times New Roman" w:hAnsi="Times New Roman" w:cs="Times New Roman"/>
+          <w:sz w:val="32"/>
+          <w:szCs w:val="32"/>
+        </w:rPr>
+        <w:t>fbx</w:t>
+      </w:r>
+      <w:proofErr w:type="spellEnd"/>
+      <w:r>
+        <w:rPr>
+          <w:rFonts w:ascii="Times New Roman" w:hAnsi="Times New Roman" w:cs="Times New Roman"/>
+          <w:sz w:val="32"/>
+          <w:szCs w:val="32"/>
+        </w:rPr>
+        <w:t xml:space="preserve"> or .</w:t>
+      </w:r>
+      <w:proofErr w:type="spellStart"/>
+      <w:r>
+        <w:rPr>
+          <w:rFonts w:ascii="Times New Roman" w:hAnsi="Times New Roman" w:cs="Times New Roman"/>
+          <w:sz w:val="32"/>
+          <w:szCs w:val="32"/>
+        </w:rPr>
+        <w:t>mb</w:t>
+      </w:r>
+      <w:proofErr w:type="spellEnd"/>
+      <w:r>
+        <w:rPr>
+          <w:rFonts w:ascii="Times New Roman" w:hAnsi="Times New Roman" w:cs="Times New Roman"/>
+          <w:sz w:val="32"/>
+          <w:szCs w:val="32"/>
+        </w:rPr>
+        <w:t>)</w:t>
+      </w:r>
+    </w:p>
+    <w:p>
+      <w:pPr>
+        <w:pStyle w:val="ListParagraph"/>
+        <w:numPr>
+          <w:ilvl w:val="0"/>
+          <w:numId w:val="10"/>
+        </w:numPr>
+        <w:rPr>
+          <w:rFonts w:ascii="Times New Roman" w:hAnsi="Times New Roman" w:cs="Times New Roman"/>
+          <w:sz w:val="32"/>
+          <w:szCs w:val="32"/>
+        </w:rPr>
+      </w:pPr>
+      <w:r>
+        <w:rPr>
+          <w:rFonts w:ascii="Times New Roman" w:hAnsi="Times New Roman" w:cs="Times New Roman"/>
+          <w:sz w:val="32"/>
+          <w:szCs w:val="32"/>
+        </w:rPr>
+        <w:t>Animation 1</w:t>
+      </w:r>
+      <w:r>
+        <w:rPr>
+          <w:rFonts w:ascii="Times New Roman" w:hAnsi="Times New Roman" w:cs="Times New Roman"/>
+          <w:sz w:val="32"/>
+          <w:szCs w:val="32"/>
+        </w:rPr>
+        <w:t>, Panther Running</w:t>
+      </w:r>
+      <w:r>
+        <w:rPr>
+          <w:rFonts w:ascii="Times New Roman" w:hAnsi="Times New Roman" w:cs="Times New Roman"/>
+          <w:sz w:val="32"/>
+          <w:szCs w:val="32"/>
+        </w:rPr>
+        <w:t>: Show a panther running</w:t>
+      </w:r>
+      <w:r>
+        <w:rPr>
+          <w:rFonts w:ascii="Times New Roman" w:hAnsi="Times New Roman" w:cs="Times New Roman"/>
+          <w:sz w:val="32"/>
+          <w:szCs w:val="32"/>
+        </w:rPr>
+        <w:t xml:space="preserve">. Its legs will be in a galloping motion, with its leg muscles extending on run and </w:t>
+      </w:r>
+      <w:r>
+        <w:rPr>
+          <w:rFonts w:ascii="Times New Roman" w:hAnsi="Times New Roman" w:cs="Times New Roman"/>
+          <w:sz w:val="32"/>
+          <w:szCs w:val="32"/>
+        </w:rPr>
+        <w:t xml:space="preserve">lightly </w:t>
+      </w:r>
+      <w:r>
+        <w:rPr>
+          <w:rFonts w:ascii="Times New Roman" w:hAnsi="Times New Roman" w:cs="Times New Roman"/>
+          <w:sz w:val="32"/>
+          <w:szCs w:val="32"/>
+        </w:rPr>
+        <w:t>shaking on impact with the ground.</w:t>
+      </w:r>
+    </w:p>
+    <w:p>
+      <w:pPr>
+        <w:pStyle w:val="ListParagraph"/>
+        <w:numPr>
+          <w:ilvl w:val="0"/>
+          <w:numId w:val="10"/>
+        </w:numPr>
+        <w:rPr>
+          <w:rFonts w:ascii="Times New Roman" w:hAnsi="Times New Roman" w:cs="Times New Roman"/>
+          <w:sz w:val="32"/>
+          <w:szCs w:val="32"/>
+        </w:rPr>
+      </w:pPr>
+      <w:r>
+        <w:rPr>
+          <w:rFonts w:ascii="Times New Roman" w:hAnsi="Times New Roman" w:cs="Times New Roman"/>
+          <w:sz w:val="32"/>
+          <w:szCs w:val="32"/>
+        </w:rPr>
+        <w:t>Animation 2</w:t>
+      </w:r>
+      <w:r>
+        <w:rPr>
+          <w:rFonts w:ascii="Times New Roman" w:hAnsi="Times New Roman" w:cs="Times New Roman"/>
+          <w:sz w:val="32"/>
+          <w:szCs w:val="32"/>
+        </w:rPr>
+        <w:t>, Panther At Rest</w:t>
+      </w:r>
+      <w:r>
+        <w:rPr>
+          <w:rFonts w:ascii="Times New Roman" w:hAnsi="Times New Roman" w:cs="Times New Roman"/>
+          <w:sz w:val="32"/>
+          <w:szCs w:val="32"/>
+        </w:rPr>
+        <w:t xml:space="preserve">: Show a panther at rest. It will be resting on a tree branch, so it should sway its legs in a rocking motion and turn its head </w:t>
+      </w:r>
+      <w:r>
+        <w:rPr>
+          <w:rFonts w:ascii="Times New Roman" w:hAnsi="Times New Roman" w:cs="Times New Roman"/>
+          <w:sz w:val="32"/>
+          <w:szCs w:val="32"/>
+        </w:rPr>
+        <w:t xml:space="preserve">at an angle </w:t>
+      </w:r>
+      <w:r>
+        <w:rPr>
+          <w:rFonts w:ascii="Times New Roman" w:hAnsi="Times New Roman" w:cs="Times New Roman"/>
+          <w:sz w:val="32"/>
+          <w:szCs w:val="32"/>
+        </w:rPr>
+        <w:t>to yawn</w:t>
+      </w:r>
+      <w:r>
+        <w:rPr>
+          <w:rFonts w:ascii="Times New Roman" w:hAnsi="Times New Roman" w:cs="Times New Roman"/>
+          <w:sz w:val="32"/>
+          <w:szCs w:val="32"/>
+        </w:rPr>
+        <w:t xml:space="preserve"> (closing its eyes)</w:t>
+      </w:r>
+      <w:r>
+        <w:rPr>
+          <w:rFonts w:ascii="Times New Roman" w:hAnsi="Times New Roman" w:cs="Times New Roman"/>
+          <w:sz w:val="32"/>
+          <w:szCs w:val="32"/>
+        </w:rPr>
+        <w:t>.</w:t>
+      </w:r>
+    </w:p>
+    <w:p>
+      <w:pPr>
+        <w:pStyle w:val="ListParagraph"/>
+        <w:numPr>
+          <w:ilvl w:val="0"/>
+          <w:numId w:val="10"/>
+        </w:numPr>
+        <w:rPr>
+          <w:rFonts w:ascii="Times New Roman" w:hAnsi="Times New Roman" w:cs="Times New Roman"/>
+          <w:sz w:val="32"/>
+          <w:szCs w:val="32"/>
+        </w:rPr>
+      </w:pPr>
+      <w:r>
+        <w:rPr>
+          <w:rFonts w:ascii="Times New Roman" w:hAnsi="Times New Roman" w:cs="Times New Roman"/>
+          <w:sz w:val="32"/>
+          <w:szCs w:val="32"/>
+        </w:rPr>
+        <w:t>Texture</w:t>
+      </w:r>
+      <w:r>
+        <w:rPr>
+          <w:rFonts w:ascii="Times New Roman" w:hAnsi="Times New Roman" w:cs="Times New Roman"/>
+          <w:sz w:val="32"/>
+          <w:szCs w:val="32"/>
+        </w:rPr>
+        <w:t>, Black Fur Texture</w:t>
+      </w:r>
+      <w:r>
+        <w:rPr>
+          <w:rFonts w:ascii="Times New Roman" w:hAnsi="Times New Roman" w:cs="Times New Roman"/>
+          <w:sz w:val="32"/>
+          <w:szCs w:val="32"/>
+        </w:rPr>
+        <w:t>: Apply a black fur texture on the panther (I can do this).</w:t>
+      </w:r>
+    </w:p>
+    <w:p>
+      <w:pPr>
+        <w:ind w:left="720"/>
+        <w:rPr>
+          <w:rFonts w:ascii="Times New Roman" w:hAnsi="Times New Roman" w:cs="Times New Roman"/>
+          <w:sz w:val="32"/>
+          <w:szCs w:val="32"/>
+        </w:rPr>
+      </w:pPr>
+      <w:r>
+        <w:rPr>
+          <w:rFonts w:ascii="Times New Roman" w:hAnsi="Times New Roman" w:cs="Times New Roman"/>
+          <w:sz w:val="32"/>
+          <w:szCs w:val="32"/>
+        </w:rPr>
+        <w:t xml:space="preserve">4. </w:t>
+      </w:r>
+      <w:proofErr w:type="gramStart"/>
+      <w:r>
+        <w:rPr>
+          <w:rFonts w:ascii="Times New Roman" w:hAnsi="Times New Roman" w:cs="Times New Roman"/>
+          <w:sz w:val="32"/>
+          <w:szCs w:val="32"/>
+        </w:rPr>
+        <w:t>Gorilla</w:t>
+      </w:r>
+      <w:proofErr w:type="gramEnd"/>
+      <w:r>
+        <w:rPr>
+          <w:rFonts w:ascii="Times New Roman" w:hAnsi="Times New Roman" w:cs="Times New Roman"/>
+          <w:sz w:val="32"/>
+          <w:szCs w:val="32"/>
+        </w:rPr>
+        <w:t xml:space="preserve"> and Monkey (</w:t>
+      </w:r>
+      <w:r>
+        <w:rPr>
+          <w:rFonts w:ascii="Times New Roman" w:hAnsi="Times New Roman" w:cs="Times New Roman"/>
+          <w:sz w:val="32"/>
+          <w:szCs w:val="32"/>
+        </w:rPr>
+        <w:t xml:space="preserve">Modeling and </w:t>
+      </w:r>
+      <w:r>
+        <w:rPr>
+          <w:rFonts w:ascii="Times New Roman" w:hAnsi="Times New Roman" w:cs="Times New Roman"/>
+          <w:sz w:val="32"/>
+          <w:szCs w:val="32"/>
+        </w:rPr>
+        <w:t>Animation</w:t>
+      </w:r>
+      <w:r>
+        <w:rPr>
+          <w:rFonts w:ascii="Times New Roman" w:hAnsi="Times New Roman" w:cs="Times New Roman"/>
+          <w:sz w:val="32"/>
+          <w:szCs w:val="32"/>
+        </w:rPr>
+        <w:t>)</w:t>
+      </w:r>
+    </w:p>
+    <w:p>
+      <w:pPr>
+        <w:ind w:left="720"/>
+        <w:rPr>
+          <w:rFonts w:ascii="Times New Roman" w:hAnsi="Times New Roman" w:cs="Times New Roman"/>
+          <w:sz w:val="32"/>
+          <w:szCs w:val="32"/>
+        </w:rPr>
+      </w:pPr>
+      <w:r>
+        <w:rPr>
+          <w:rFonts w:ascii="Times New Roman" w:hAnsi="Times New Roman" w:cs="Times New Roman"/>
+          <w:sz w:val="32"/>
+          <w:szCs w:val="32"/>
+        </w:rPr>
+        <w:t>WHY: On the path the player will encounter a gorilla beating its chest</w:t>
+      </w:r>
+      <w:r>
+        <w:rPr>
+          <w:rFonts w:ascii="Times New Roman" w:hAnsi="Times New Roman" w:cs="Times New Roman"/>
+          <w:sz w:val="32"/>
+          <w:szCs w:val="32"/>
+        </w:rPr>
+        <w:t xml:space="preserve"> and howling. Sitting next to it will be the monkey with noise-canceling headphones reading a book upside-down.</w:t>
+      </w:r>
+    </w:p>
+    <w:p>
+      <w:pPr>
+        <w:pStyle w:val="ListParagraph"/>
+        <w:numPr>
+          <w:ilvl w:val="0"/>
+          <w:numId w:val="11"/>
+        </w:numPr>
+        <w:rPr>
+          <w:rFonts w:ascii="Times New Roman" w:hAnsi="Times New Roman" w:cs="Times New Roman"/>
+          <w:sz w:val="32"/>
+          <w:szCs w:val="32"/>
+        </w:rPr>
+      </w:pPr>
+      <w:r>
+        <w:rPr>
+          <w:rFonts w:ascii="Times New Roman" w:hAnsi="Times New Roman" w:cs="Times New Roman"/>
+          <w:sz w:val="32"/>
+          <w:szCs w:val="32"/>
+        </w:rPr>
+        <w:t>Animation</w:t>
+      </w:r>
+      <w:r>
+        <w:rPr>
+          <w:rFonts w:ascii="Times New Roman" w:hAnsi="Times New Roman" w:cs="Times New Roman"/>
+          <w:sz w:val="32"/>
+          <w:szCs w:val="32"/>
+        </w:rPr>
+        <w:t xml:space="preserve">, Gorilla Chest Beating: The gorilla will stand, proudly raise its chest in the air, and beat its chest with its arms. </w:t>
+      </w:r>
+    </w:p>
+    <w:p>
+      <w:pPr>
+        <w:pStyle w:val="ListParagraph"/>
+        <w:numPr>
+          <w:ilvl w:val="0"/>
+          <w:numId w:val="11"/>
+        </w:numPr>
+        <w:rPr>
+          <w:rFonts w:ascii="Times New Roman" w:hAnsi="Times New Roman" w:cs="Times New Roman"/>
+          <w:sz w:val="32"/>
+          <w:szCs w:val="32"/>
+        </w:rPr>
+      </w:pPr>
+      <w:r>
+        <w:rPr>
+          <w:rFonts w:ascii="Times New Roman" w:hAnsi="Times New Roman" w:cs="Times New Roman"/>
+          <w:sz w:val="32"/>
+          <w:szCs w:val="32"/>
+        </w:rPr>
+        <w:t xml:space="preserve">(STATIC) </w:t>
+      </w:r>
+      <w:r>
+        <w:rPr>
+          <w:rFonts w:ascii="Times New Roman" w:hAnsi="Times New Roman" w:cs="Times New Roman"/>
+          <w:sz w:val="32"/>
+          <w:szCs w:val="32"/>
+        </w:rPr>
+        <w:t>Modeling, Monkey with Headphones Reading</w:t>
+      </w:r>
+      <w:r>
+        <w:rPr>
+          <w:rFonts w:ascii="Times New Roman" w:hAnsi="Times New Roman" w:cs="Times New Roman"/>
+          <w:sz w:val="32"/>
+          <w:szCs w:val="32"/>
+        </w:rPr>
+        <w:t xml:space="preserve">: </w:t>
+      </w:r>
+      <w:r>
+        <w:rPr>
+          <w:rFonts w:ascii="Times New Roman" w:hAnsi="Times New Roman" w:cs="Times New Roman"/>
+          <w:sz w:val="32"/>
+          <w:szCs w:val="32"/>
+        </w:rPr>
+        <w:t xml:space="preserve">The monkey model will have </w:t>
+      </w:r>
+      <w:r>
+        <w:rPr>
+          <w:rFonts w:ascii="Times New Roman" w:hAnsi="Times New Roman" w:cs="Times New Roman"/>
+          <w:sz w:val="32"/>
+          <w:szCs w:val="32"/>
+        </w:rPr>
+        <w:t xml:space="preserve">oversized </w:t>
+      </w:r>
+      <w:r>
+        <w:rPr>
+          <w:rFonts w:ascii="Times New Roman" w:hAnsi="Times New Roman" w:cs="Times New Roman"/>
+          <w:sz w:val="32"/>
+          <w:szCs w:val="32"/>
+        </w:rPr>
+        <w:t>headphones covering its ears and will be in a slouching posture while it holds a book with its title text upside-down.</w:t>
+      </w:r>
+    </w:p>
+    <w:p>
+      <w:pPr>
+        <w:pStyle w:val="ListParagraph"/>
+        <w:numPr>
+          <w:ilvl w:val="0"/>
+          <w:numId w:val="14"/>
+        </w:numPr>
+        <w:rPr>
+          <w:rFonts w:ascii="Times New Roman" w:hAnsi="Times New Roman" w:cs="Times New Roman"/>
+          <w:sz w:val="32"/>
+          <w:szCs w:val="32"/>
+        </w:rPr>
+      </w:pPr>
+      <w:r>
+        <w:rPr>
+          <w:rFonts w:ascii="Times New Roman" w:hAnsi="Times New Roman" w:cs="Times New Roman"/>
+          <w:sz w:val="32"/>
+          <w:szCs w:val="32"/>
+        </w:rPr>
+        <w:t>Parrot Thief</w:t>
+      </w:r>
+      <w:r>
+        <w:rPr>
+          <w:rFonts w:ascii="Times New Roman" w:hAnsi="Times New Roman" w:cs="Times New Roman"/>
+          <w:sz w:val="32"/>
+          <w:szCs w:val="32"/>
+        </w:rPr>
+        <w:t xml:space="preserve"> </w:t>
+      </w:r>
+      <w:r>
+        <w:rPr>
+          <w:rFonts w:ascii="Times New Roman" w:hAnsi="Times New Roman" w:cs="Times New Roman"/>
+          <w:sz w:val="32"/>
+          <w:szCs w:val="32"/>
+        </w:rPr>
+        <w:t xml:space="preserve">and Flock of Birds </w:t>
+      </w:r>
+      <w:r>
+        <w:rPr>
+          <w:rFonts w:ascii="Times New Roman" w:hAnsi="Times New Roman" w:cs="Times New Roman"/>
+          <w:sz w:val="32"/>
+          <w:szCs w:val="32"/>
+        </w:rPr>
+        <w:t>(Modeling, Rigging, and Animation)</w:t>
+      </w:r>
+    </w:p>
+    <w:p>
+      <w:pPr>
+        <w:ind w:left="720"/>
+        <w:rPr>
+          <w:rFonts w:ascii="Times New Roman" w:hAnsi="Times New Roman" w:cs="Times New Roman"/>
+          <w:sz w:val="32"/>
+          <w:szCs w:val="32"/>
+        </w:rPr>
+      </w:pPr>
+    </w:p>
+    <w:p>
+      <w:pPr>
+        <w:ind w:left="720"/>
+        <w:rPr>
+          <w:rFonts w:ascii="Times New Roman" w:hAnsi="Times New Roman" w:cs="Times New Roman"/>
+          <w:sz w:val="32"/>
+          <w:szCs w:val="32"/>
+        </w:rPr>
+      </w:pPr>
+      <w:r>
+        <w:rPr>
+          <w:rFonts w:ascii="Times New Roman" w:hAnsi="Times New Roman" w:cs="Times New Roman"/>
+          <w:sz w:val="32"/>
+          <w:szCs w:val="32"/>
+        </w:rPr>
+        <w:t xml:space="preserve">WHY: </w:t>
+      </w:r>
+      <w:r>
+        <w:rPr>
+          <w:rFonts w:ascii="Times New Roman" w:hAnsi="Times New Roman" w:cs="Times New Roman"/>
+          <w:sz w:val="32"/>
+          <w:szCs w:val="32"/>
+        </w:rPr>
+        <w:t>If the player wins the game,</w:t>
+      </w:r>
+      <w:r>
+        <w:rPr>
+          <w:rFonts w:ascii="Times New Roman" w:hAnsi="Times New Roman" w:cs="Times New Roman"/>
+          <w:sz w:val="32"/>
+          <w:szCs w:val="32"/>
+        </w:rPr>
+        <w:t xml:space="preserve"> a parrot will land on the player’s vehicle and steal their camera, allowing the p</w:t>
+      </w:r>
+      <w:r>
+        <w:rPr>
+          <w:rFonts w:ascii="Times New Roman" w:hAnsi="Times New Roman" w:cs="Times New Roman"/>
+          <w:sz w:val="32"/>
+          <w:szCs w:val="32"/>
+        </w:rPr>
+        <w:t>layer a wide view of the forest.</w:t>
+      </w:r>
+    </w:p>
+    <w:p>
+      <w:pPr>
+        <w:pStyle w:val="ListParagraph"/>
+        <w:numPr>
+          <w:ilvl w:val="0"/>
+          <w:numId w:val="15"/>
+        </w:numPr>
+        <w:rPr>
+          <w:rFonts w:ascii="Times New Roman" w:hAnsi="Times New Roman" w:cs="Times New Roman"/>
+          <w:sz w:val="32"/>
+          <w:szCs w:val="32"/>
+        </w:rPr>
+      </w:pPr>
+      <w:r>
+        <w:rPr>
+          <w:rFonts w:ascii="Times New Roman" w:hAnsi="Times New Roman" w:cs="Times New Roman"/>
+          <w:sz w:val="32"/>
+          <w:szCs w:val="32"/>
+        </w:rPr>
+        <w:t xml:space="preserve">Modeling, Parrot: A </w:t>
+      </w:r>
+      <w:r>
+        <w:rPr>
+          <w:rFonts w:ascii="Times New Roman" w:hAnsi="Times New Roman" w:cs="Times New Roman"/>
+          <w:sz w:val="32"/>
+          <w:szCs w:val="32"/>
+        </w:rPr>
+        <w:t xml:space="preserve">red parrot with yellow and blue fringes on </w:t>
+      </w:r>
+      <w:r>
+        <w:rPr>
+          <w:rFonts w:ascii="Times New Roman" w:hAnsi="Times New Roman" w:cs="Times New Roman"/>
+          <w:sz w:val="32"/>
+          <w:szCs w:val="32"/>
+        </w:rPr>
+        <w:t>its wings.</w:t>
+      </w:r>
+    </w:p>
+    <w:p>
+      <w:pPr>
+        <w:pStyle w:val="ListParagraph"/>
+        <w:numPr>
+          <w:ilvl w:val="0"/>
+          <w:numId w:val="15"/>
+        </w:numPr>
+        <w:rPr>
+          <w:rFonts w:ascii="Times New Roman" w:hAnsi="Times New Roman" w:cs="Times New Roman"/>
+          <w:sz w:val="32"/>
+          <w:szCs w:val="32"/>
+        </w:rPr>
+      </w:pPr>
+      <w:r>
+        <w:rPr>
+          <w:rFonts w:ascii="Times New Roman" w:hAnsi="Times New Roman" w:cs="Times New Roman"/>
+          <w:sz w:val="32"/>
+          <w:szCs w:val="32"/>
+        </w:rPr>
+        <w:t>Rigging, Parrot: Rig its wings and feet.</w:t>
+      </w:r>
+    </w:p>
+    <w:p>
+      <w:pPr>
+        <w:pStyle w:val="ListParagraph"/>
+        <w:numPr>
+          <w:ilvl w:val="0"/>
+          <w:numId w:val="15"/>
+        </w:numPr>
+        <w:rPr>
+          <w:rFonts w:ascii="Times New Roman" w:hAnsi="Times New Roman" w:cs="Times New Roman"/>
+          <w:sz w:val="32"/>
+          <w:szCs w:val="32"/>
+        </w:rPr>
+      </w:pPr>
+      <w:r>
+        <w:rPr>
+          <w:rFonts w:ascii="Times New Roman" w:hAnsi="Times New Roman" w:cs="Times New Roman"/>
+          <w:sz w:val="32"/>
+          <w:szCs w:val="32"/>
+        </w:rPr>
+        <w:t>Animation</w:t>
+      </w:r>
+      <w:r>
+        <w:rPr>
+          <w:rFonts w:ascii="Times New Roman" w:hAnsi="Times New Roman" w:cs="Times New Roman"/>
+          <w:sz w:val="32"/>
+          <w:szCs w:val="32"/>
+        </w:rPr>
+        <w:t xml:space="preserve"> 1</w:t>
+      </w:r>
+      <w:r>
+        <w:rPr>
+          <w:rFonts w:ascii="Times New Roman" w:hAnsi="Times New Roman" w:cs="Times New Roman"/>
+          <w:sz w:val="32"/>
+          <w:szCs w:val="32"/>
+        </w:rPr>
+        <w:t>, Parrot</w:t>
+      </w:r>
+      <w:r>
+        <w:rPr>
+          <w:rFonts w:ascii="Times New Roman" w:hAnsi="Times New Roman" w:cs="Times New Roman"/>
+          <w:sz w:val="32"/>
+          <w:szCs w:val="32"/>
+        </w:rPr>
+        <w:t xml:space="preserve"> Landing Motion</w:t>
+      </w:r>
+      <w:r>
+        <w:rPr>
+          <w:rFonts w:ascii="Times New Roman" w:hAnsi="Times New Roman" w:cs="Times New Roman"/>
+          <w:sz w:val="32"/>
+          <w:szCs w:val="32"/>
+        </w:rPr>
+        <w:t xml:space="preserve">: </w:t>
+      </w:r>
+      <w:r>
+        <w:rPr>
+          <w:rFonts w:ascii="Times New Roman" w:hAnsi="Times New Roman" w:cs="Times New Roman"/>
+          <w:sz w:val="32"/>
+          <w:szCs w:val="32"/>
+        </w:rPr>
+        <w:t xml:space="preserve">Show a landing motion. The wings are initially raised and then curl in and flap up and down as the bird </w:t>
+      </w:r>
+      <w:r>
+        <w:rPr>
+          <w:rFonts w:ascii="Times New Roman" w:hAnsi="Times New Roman" w:cs="Times New Roman"/>
+          <w:sz w:val="32"/>
+          <w:szCs w:val="32"/>
+        </w:rPr>
+        <w:t>glides down</w:t>
+      </w:r>
+      <w:r>
+        <w:rPr>
+          <w:rFonts w:ascii="Times New Roman" w:hAnsi="Times New Roman" w:cs="Times New Roman"/>
+          <w:sz w:val="32"/>
+          <w:szCs w:val="32"/>
+        </w:rPr>
+        <w:t>. The bird will extend its legs to meet the vehicle and then tuck its wings in and relax its legs on landing.</w:t>
+      </w:r>
+    </w:p>
+    <w:p>
+      <w:pPr>
+        <w:pStyle w:val="ListParagraph"/>
+        <w:numPr>
+          <w:ilvl w:val="0"/>
+          <w:numId w:val="15"/>
+        </w:numPr>
+        <w:rPr>
+          <w:rFonts w:ascii="Times New Roman" w:hAnsi="Times New Roman" w:cs="Times New Roman"/>
+          <w:sz w:val="32"/>
+          <w:szCs w:val="32"/>
+        </w:rPr>
+      </w:pPr>
+      <w:r>
+        <w:rPr>
+          <w:rFonts w:ascii="Times New Roman" w:hAnsi="Times New Roman" w:cs="Times New Roman"/>
+          <w:sz w:val="32"/>
+          <w:szCs w:val="32"/>
+        </w:rPr>
+        <w:t xml:space="preserve">Animation 2, Parrot </w:t>
+      </w:r>
+      <w:r>
+        <w:rPr>
+          <w:rFonts w:ascii="Times New Roman" w:hAnsi="Times New Roman" w:cs="Times New Roman"/>
+          <w:sz w:val="32"/>
+          <w:szCs w:val="32"/>
+        </w:rPr>
+        <w:t xml:space="preserve">Starts Flying: </w:t>
+      </w:r>
+      <w:r>
+        <w:rPr>
+          <w:rFonts w:ascii="Times New Roman" w:hAnsi="Times New Roman" w:cs="Times New Roman"/>
+          <w:sz w:val="32"/>
+          <w:szCs w:val="32"/>
+        </w:rPr>
+        <w:t>The parrot extends its arms and then flaps them up and down to lift itself into the air, flying at a low angle towards the player.</w:t>
+      </w:r>
+    </w:p>
+    <w:p>
+      <w:pPr>
+        <w:pStyle w:val="ListParagraph"/>
+        <w:numPr>
+          <w:ilvl w:val="0"/>
+          <w:numId w:val="3"/>
+        </w:numPr>
+        <w:rPr>
+          <w:rFonts w:ascii="Times New Roman" w:hAnsi="Times New Roman" w:cs="Times New Roman"/>
+          <w:sz w:val="32"/>
+          <w:szCs w:val="32"/>
+        </w:rPr>
+      </w:pPr>
+      <w:r>
+        <w:rPr>
+          <w:rFonts w:ascii="Times New Roman" w:hAnsi="Times New Roman" w:cs="Times New Roman"/>
+          <w:sz w:val="32"/>
+          <w:szCs w:val="32"/>
+        </w:rPr>
+        <w:t>Flock of Birds (Modeling, Rigging, and Animation):</w:t>
+      </w:r>
+    </w:p>
+    <w:p>
+      <w:pPr>
+        <w:ind w:left="320"/>
+        <w:rPr>
+          <w:rFonts w:ascii="Times New Roman" w:hAnsi="Times New Roman" w:cs="Times New Roman"/>
+          <w:sz w:val="32"/>
+          <w:szCs w:val="32"/>
+        </w:rPr>
+      </w:pPr>
+      <w:r>
+        <w:rPr>
+          <w:rFonts w:ascii="Times New Roman" w:hAnsi="Times New Roman" w:cs="Times New Roman"/>
+          <w:sz w:val="32"/>
+          <w:szCs w:val="32"/>
+        </w:rPr>
+        <w:t>WHY: As the camera is flying in the air, a flock of birds goes past and the player can take a picture of the flock</w:t>
+      </w:r>
+      <w:r>
+        <w:rPr>
+          <w:rFonts w:ascii="Times New Roman" w:hAnsi="Times New Roman" w:cs="Times New Roman"/>
+          <w:sz w:val="32"/>
+          <w:szCs w:val="32"/>
+        </w:rPr>
+        <w:t xml:space="preserve"> of birds against the sun </w:t>
+      </w:r>
+      <w:r>
+        <w:rPr>
+          <w:rFonts w:ascii="Times New Roman" w:hAnsi="Times New Roman" w:cs="Times New Roman"/>
+          <w:sz w:val="32"/>
+          <w:szCs w:val="32"/>
+        </w:rPr>
+        <w:t>(</w:t>
+      </w:r>
+      <w:r>
+        <w:rPr>
+          <w:rFonts w:ascii="Times New Roman" w:hAnsi="Times New Roman" w:cs="Times New Roman"/>
+          <w:sz w:val="32"/>
+          <w:szCs w:val="32"/>
+        </w:rPr>
+        <w:t xml:space="preserve">notwithstanding </w:t>
+      </w:r>
+      <w:r>
+        <w:rPr>
+          <w:rFonts w:ascii="Times New Roman" w:hAnsi="Times New Roman" w:cs="Times New Roman"/>
+          <w:sz w:val="32"/>
+          <w:szCs w:val="32"/>
+        </w:rPr>
+        <w:t>the impossibility of</w:t>
+      </w:r>
+      <w:r>
+        <w:rPr>
+          <w:rFonts w:ascii="Times New Roman" w:hAnsi="Times New Roman" w:cs="Times New Roman"/>
+          <w:sz w:val="32"/>
+          <w:szCs w:val="32"/>
+        </w:rPr>
+        <w:t xml:space="preserve"> a picture being taken by a bird</w:t>
+      </w:r>
+      <w:r>
+        <w:rPr>
+          <w:rFonts w:ascii="Times New Roman" w:hAnsi="Times New Roman" w:cs="Times New Roman"/>
+          <w:sz w:val="32"/>
+          <w:szCs w:val="32"/>
+        </w:rPr>
+        <w:t>)</w:t>
+      </w:r>
+    </w:p>
+    <w:p>
+      <w:pPr>
+        <w:ind w:left="320"/>
+        <w:rPr>
+          <w:rFonts w:ascii="Times New Roman" w:hAnsi="Times New Roman" w:cs="Times New Roman"/>
+          <w:sz w:val="32"/>
+          <w:szCs w:val="32"/>
+        </w:rPr>
+      </w:pPr>
+      <w:r>
+        <w:rPr>
+          <w:rFonts w:ascii="Times New Roman" w:hAnsi="Times New Roman" w:cs="Times New Roman"/>
+          <w:sz w:val="32"/>
+          <w:szCs w:val="32"/>
+        </w:rPr>
+        <w:tab/>
+      </w:r>
+      <w:r>
+        <w:rPr>
+          <w:rFonts w:ascii="Times New Roman" w:hAnsi="Times New Roman" w:cs="Times New Roman"/>
+          <w:sz w:val="32"/>
+          <w:szCs w:val="32"/>
+        </w:rPr>
+        <w:tab/>
+        <w:t xml:space="preserve">I. Modeling, Parrot: </w:t>
+      </w:r>
       <w:bookmarkStart w:id="0" w:name="_GoBack"/>
       <w:bookmarkEnd w:id="0"/>
-      <w:r>
-        <w:rPr>
-          <w:rFonts w:ascii="Times New Roman" w:hAnsi="Times New Roman" w:cs="Times New Roman"/>
-          <w:sz w:val="32"/>
-        </w:rPr>
-        <w:t>to their phone.</w:t>
-      </w:r>
-    </w:p>
-    <w:p>
-      <w:pPr>
+    </w:p>
+    <w:p>
+      <w:pPr>
+        <w:ind w:left="720"/>
+        <w:rPr>
+          <w:rFonts w:ascii="Times New Roman" w:hAnsi="Times New Roman" w:cs="Times New Roman"/>
+          <w:sz w:val="32"/>
+          <w:szCs w:val="32"/>
+        </w:rPr>
+      </w:pPr>
+    </w:p>
+    <w:p>
+      <w:pPr>
+        <w:pStyle w:val="ListParagraph"/>
+        <w:ind w:left="1080"/>
         <w:rPr>
           <w:rFonts w:ascii="Times New Roman" w:hAnsi="Times New Roman" w:cs="Times New Roman"/>
           <w:sz w:val="32"/>
@@ -1567,37 +2832,37 @@
     </w:lvl>
   </w:abstractNum>
   <w:abstractNum w:abstractNumId="2">
-    <w:nsid w:val="199A6E23"/>
+    <w:nsid w:val="165A3D73"/>
     <w:multiLevelType w:val="hybridMultilevel"/>
-    <w:tmpl w:val="2B64E7B8"/>
-    <w:lvl w:ilvl="0" w:tplc="0409000F">
+    <w:tmpl w:val="AC887502"/>
+    <w:lvl w:ilvl="0" w:tplc="0AF25300">
       <w:start w:val="1"/>
       <w:numFmt w:val="decimal"/>
       <w:lvlText w:val="%1."/>
       <w:lvlJc w:val="left"/>
       <w:pPr>
-        <w:ind w:left="720" w:hanging="360"/>
+        <w:ind w:left="1080" w:hanging="360"/>
       </w:pPr>
       <w:rPr>
         <w:rFonts w:hint="default"/>
       </w:rPr>
     </w:lvl>
-    <w:lvl w:ilvl="1" w:tplc="04090019" w:tentative="1">
+    <w:lvl w:ilvl="1" w:tplc="04090019">
       <w:start w:val="1"/>
       <w:numFmt w:val="lowerLetter"/>
       <w:lvlText w:val="%2."/>
       <w:lvlJc w:val="left"/>
       <w:pPr>
-        <w:ind w:left="1440" w:hanging="360"/>
-      </w:pPr>
-    </w:lvl>
-    <w:lvl w:ilvl="2" w:tplc="0409001B" w:tentative="1">
+        <w:ind w:left="1800" w:hanging="360"/>
+      </w:pPr>
+    </w:lvl>
+    <w:lvl w:ilvl="2" w:tplc="0409001B">
       <w:start w:val="1"/>
       <w:numFmt w:val="lowerRoman"/>
       <w:lvlText w:val="%3."/>
       <w:lvlJc w:val="right"/>
       <w:pPr>
-        <w:ind w:left="2160" w:hanging="180"/>
+        <w:ind w:left="2520" w:hanging="180"/>
       </w:pPr>
     </w:lvl>
     <w:lvl w:ilvl="3" w:tplc="0409000F" w:tentative="1">
@@ -1606,7 +2871,7 @@
       <w:lvlText w:val="%4."/>
       <w:lvlJc w:val="left"/>
       <w:pPr>
-        <w:ind w:left="2880" w:hanging="360"/>
+        <w:ind w:left="3240" w:hanging="360"/>
       </w:pPr>
     </w:lvl>
     <w:lvl w:ilvl="4" w:tplc="04090019" w:tentative="1">
@@ -1615,7 +2880,7 @@
       <w:lvlText w:val="%5."/>
       <w:lvlJc w:val="left"/>
       <w:pPr>
-        <w:ind w:left="3600" w:hanging="360"/>
+        <w:ind w:left="3960" w:hanging="360"/>
       </w:pPr>
     </w:lvl>
     <w:lvl w:ilvl="5" w:tplc="0409001B" w:tentative="1">
@@ -1624,7 +2889,7 @@
       <w:lvlText w:val="%6."/>
       <w:lvlJc w:val="right"/>
       <w:pPr>
-        <w:ind w:left="4320" w:hanging="180"/>
+        <w:ind w:left="4680" w:hanging="180"/>
       </w:pPr>
     </w:lvl>
     <w:lvl w:ilvl="6" w:tplc="0409000F" w:tentative="1">
@@ -1633,7 +2898,7 @@
       <w:lvlText w:val="%7."/>
       <w:lvlJc w:val="left"/>
       <w:pPr>
-        <w:ind w:left="5040" w:hanging="360"/>
+        <w:ind w:left="5400" w:hanging="360"/>
       </w:pPr>
     </w:lvl>
     <w:lvl w:ilvl="7" w:tplc="04090019" w:tentative="1">
@@ -1642,7 +2907,7 @@
       <w:lvlText w:val="%8."/>
       <w:lvlJc w:val="left"/>
       <w:pPr>
-        <w:ind w:left="5760" w:hanging="360"/>
+        <w:ind w:left="6120" w:hanging="360"/>
       </w:pPr>
     </w:lvl>
     <w:lvl w:ilvl="8" w:tplc="0409001B" w:tentative="1">
@@ -1651,11 +2916,132 @@
       <w:lvlText w:val="%9."/>
       <w:lvlJc w:val="right"/>
       <w:pPr>
-        <w:ind w:left="6480" w:hanging="180"/>
+        <w:ind w:left="6840" w:hanging="180"/>
       </w:pPr>
     </w:lvl>
   </w:abstractNum>
   <w:abstractNum w:abstractNumId="3">
+    <w:nsid w:val="199A6E23"/>
+    <w:multiLevelType w:val="multilevel"/>
+    <w:tmpl w:val="FACACB3A"/>
+    <w:lvl w:ilvl="0">
+      <w:start w:val="1"/>
+      <w:numFmt w:val="decimal"/>
+      <w:lvlText w:val="%1."/>
+      <w:lvlJc w:val="left"/>
+      <w:pPr>
+        <w:ind w:left="720" w:hanging="360"/>
+      </w:pPr>
+      <w:rPr>
+        <w:rFonts w:hint="default"/>
+      </w:rPr>
+    </w:lvl>
+    <w:lvl w:ilvl="1">
+      <w:start w:val="5"/>
+      <w:numFmt w:val="decimal"/>
+      <w:isLgl/>
+      <w:lvlText w:val="%1.%2"/>
+      <w:lvlJc w:val="left"/>
+      <w:pPr>
+        <w:ind w:left="1080" w:hanging="720"/>
+      </w:pPr>
+      <w:rPr>
+        <w:rFonts w:hint="default"/>
+      </w:rPr>
+    </w:lvl>
+    <w:lvl w:ilvl="2">
+      <w:start w:val="1"/>
+      <w:numFmt w:val="decimal"/>
+      <w:isLgl/>
+      <w:lvlText w:val="%1.%2.%3"/>
+      <w:lvlJc w:val="left"/>
+      <w:pPr>
+        <w:ind w:left="1080" w:hanging="720"/>
+      </w:pPr>
+      <w:rPr>
+        <w:rFonts w:hint="default"/>
+      </w:rPr>
+    </w:lvl>
+    <w:lvl w:ilvl="3">
+      <w:start w:val="1"/>
+      <w:numFmt w:val="decimal"/>
+      <w:isLgl/>
+      <w:lvlText w:val="%1.%2.%3.%4"/>
+      <w:lvlJc w:val="left"/>
+      <w:pPr>
+        <w:ind w:left="1440" w:hanging="1080"/>
+      </w:pPr>
+      <w:rPr>
+        <w:rFonts w:hint="default"/>
+      </w:rPr>
+    </w:lvl>
+    <w:lvl w:ilvl="4">
+      <w:start w:val="1"/>
+      <w:numFmt w:val="decimal"/>
+      <w:isLgl/>
+      <w:lvlText w:val="%1.%2.%3.%4.%5"/>
+      <w:lvlJc w:val="left"/>
+      <w:pPr>
+        <w:ind w:left="1800" w:hanging="1440"/>
+      </w:pPr>
+      <w:rPr>
+        <w:rFonts w:hint="default"/>
+      </w:rPr>
+    </w:lvl>
+    <w:lvl w:ilvl="5">
+      <w:start w:val="1"/>
+      <w:numFmt w:val="decimal"/>
+      <w:isLgl/>
+      <w:lvlText w:val="%1.%2.%3.%4.%5.%6"/>
+      <w:lvlJc w:val="left"/>
+      <w:pPr>
+        <w:ind w:left="1800" w:hanging="1440"/>
+      </w:pPr>
+      <w:rPr>
+        <w:rFonts w:hint="default"/>
+      </w:rPr>
+    </w:lvl>
+    <w:lvl w:ilvl="6">
+      <w:start w:val="1"/>
+      <w:numFmt w:val="decimal"/>
+      <w:isLgl/>
+      <w:lvlText w:val="%1.%2.%3.%4.%5.%6.%7"/>
+      <w:lvlJc w:val="left"/>
+      <w:pPr>
+        <w:ind w:left="2160" w:hanging="1800"/>
+      </w:pPr>
+      <w:rPr>
+        <w:rFonts w:hint="default"/>
+      </w:rPr>
+    </w:lvl>
+    <w:lvl w:ilvl="7">
+      <w:start w:val="1"/>
+      <w:numFmt w:val="decimal"/>
+      <w:isLgl/>
+      <w:lvlText w:val="%1.%2.%3.%4.%5.%6.%7.%8"/>
+      <w:lvlJc w:val="left"/>
+      <w:pPr>
+        <w:ind w:left="2520" w:hanging="2160"/>
+      </w:pPr>
+      <w:rPr>
+        <w:rFonts w:hint="default"/>
+      </w:rPr>
+    </w:lvl>
+    <w:lvl w:ilvl="8">
+      <w:start w:val="1"/>
+      <w:numFmt w:val="decimal"/>
+      <w:isLgl/>
+      <w:lvlText w:val="%1.%2.%3.%4.%5.%6.%7.%8.%9"/>
+      <w:lvlJc w:val="left"/>
+      <w:pPr>
+        <w:ind w:left="2520" w:hanging="2160"/>
+      </w:pPr>
+      <w:rPr>
+        <w:rFonts w:hint="default"/>
+      </w:rPr>
+    </w:lvl>
+  </w:abstractNum>
+  <w:abstractNum w:abstractNumId="4">
     <w:nsid w:val="19AB5800"/>
     <w:multiLevelType w:val="multilevel"/>
     <w:tmpl w:val="C05E8DF4"/>
@@ -1744,7 +3130,96 @@
       </w:pPr>
     </w:lvl>
   </w:abstractNum>
-  <w:abstractNum w:abstractNumId="4">
+  <w:abstractNum w:abstractNumId="5">
+    <w:nsid w:val="1FE42506"/>
+    <w:multiLevelType w:val="multilevel"/>
+    <w:tmpl w:val="AC887502"/>
+    <w:lvl w:ilvl="0">
+      <w:start w:val="1"/>
+      <w:numFmt w:val="decimal"/>
+      <w:lvlText w:val="%1."/>
+      <w:lvlJc w:val="left"/>
+      <w:pPr>
+        <w:ind w:left="1080" w:hanging="360"/>
+      </w:pPr>
+      <w:rPr>
+        <w:rFonts w:hint="default"/>
+      </w:rPr>
+    </w:lvl>
+    <w:lvl w:ilvl="1">
+      <w:start w:val="1"/>
+      <w:numFmt w:val="lowerLetter"/>
+      <w:lvlText w:val="%2."/>
+      <w:lvlJc w:val="left"/>
+      <w:pPr>
+        <w:ind w:left="1800" w:hanging="360"/>
+      </w:pPr>
+    </w:lvl>
+    <w:lvl w:ilvl="2">
+      <w:start w:val="1"/>
+      <w:numFmt w:val="lowerRoman"/>
+      <w:lvlText w:val="%3."/>
+      <w:lvlJc w:val="right"/>
+      <w:pPr>
+        <w:ind w:left="2520" w:hanging="180"/>
+      </w:pPr>
+    </w:lvl>
+    <w:lvl w:ilvl="3">
+      <w:start w:val="1"/>
+      <w:numFmt w:val="decimal"/>
+      <w:lvlText w:val="%4."/>
+      <w:lvlJc w:val="left"/>
+      <w:pPr>
+        <w:ind w:left="3240" w:hanging="360"/>
+      </w:pPr>
+    </w:lvl>
+    <w:lvl w:ilvl="4">
+      <w:start w:val="1"/>
+      <w:numFmt w:val="lowerLetter"/>
+      <w:lvlText w:val="%5."/>
+      <w:lvlJc w:val="left"/>
+      <w:pPr>
+        <w:ind w:left="3960" w:hanging="360"/>
+      </w:pPr>
+    </w:lvl>
+    <w:lvl w:ilvl="5">
+      <w:start w:val="1"/>
+      <w:numFmt w:val="lowerRoman"/>
+      <w:lvlText w:val="%6."/>
+      <w:lvlJc w:val="right"/>
+      <w:pPr>
+        <w:ind w:left="4680" w:hanging="180"/>
+      </w:pPr>
+    </w:lvl>
+    <w:lvl w:ilvl="6">
+      <w:start w:val="1"/>
+      <w:numFmt w:val="decimal"/>
+      <w:lvlText w:val="%7."/>
+      <w:lvlJc w:val="left"/>
+      <w:pPr>
+        <w:ind w:left="5400" w:hanging="360"/>
+      </w:pPr>
+    </w:lvl>
+    <w:lvl w:ilvl="7">
+      <w:start w:val="1"/>
+      <w:numFmt w:val="lowerLetter"/>
+      <w:lvlText w:val="%8."/>
+      <w:lvlJc w:val="left"/>
+      <w:pPr>
+        <w:ind w:left="6120" w:hanging="360"/>
+      </w:pPr>
+    </w:lvl>
+    <w:lvl w:ilvl="8">
+      <w:start w:val="1"/>
+      <w:numFmt w:val="lowerRoman"/>
+      <w:lvlText w:val="%9."/>
+      <w:lvlJc w:val="right"/>
+      <w:pPr>
+        <w:ind w:left="6840" w:hanging="180"/>
+      </w:pPr>
+    </w:lvl>
+  </w:abstractNum>
+  <w:abstractNum w:abstractNumId="6">
     <w:nsid w:val="218764BE"/>
     <w:multiLevelType w:val="hybridMultilevel"/>
     <w:tmpl w:val="C05E8DF4"/>
@@ -1833,7 +3308,217 @@
       </w:pPr>
     </w:lvl>
   </w:abstractNum>
-  <w:abstractNum w:abstractNumId="5">
+  <w:abstractNum w:abstractNumId="7">
+    <w:nsid w:val="46753497"/>
+    <w:multiLevelType w:val="multilevel"/>
+    <w:tmpl w:val="FACACB3A"/>
+    <w:lvl w:ilvl="0">
+      <w:start w:val="1"/>
+      <w:numFmt w:val="decimal"/>
+      <w:lvlText w:val="%1."/>
+      <w:lvlJc w:val="left"/>
+      <w:pPr>
+        <w:ind w:left="720" w:hanging="360"/>
+      </w:pPr>
+      <w:rPr>
+        <w:rFonts w:hint="default"/>
+      </w:rPr>
+    </w:lvl>
+    <w:lvl w:ilvl="1">
+      <w:start w:val="5"/>
+      <w:numFmt w:val="decimal"/>
+      <w:isLgl/>
+      <w:lvlText w:val="%1.%2"/>
+      <w:lvlJc w:val="left"/>
+      <w:pPr>
+        <w:ind w:left="1080" w:hanging="720"/>
+      </w:pPr>
+      <w:rPr>
+        <w:rFonts w:hint="default"/>
+      </w:rPr>
+    </w:lvl>
+    <w:lvl w:ilvl="2">
+      <w:start w:val="1"/>
+      <w:numFmt w:val="decimal"/>
+      <w:isLgl/>
+      <w:lvlText w:val="%1.%2.%3"/>
+      <w:lvlJc w:val="left"/>
+      <w:pPr>
+        <w:ind w:left="1080" w:hanging="720"/>
+      </w:pPr>
+      <w:rPr>
+        <w:rFonts w:hint="default"/>
+      </w:rPr>
+    </w:lvl>
+    <w:lvl w:ilvl="3">
+      <w:start w:val="1"/>
+      <w:numFmt w:val="decimal"/>
+      <w:isLgl/>
+      <w:lvlText w:val="%1.%2.%3.%4"/>
+      <w:lvlJc w:val="left"/>
+      <w:pPr>
+        <w:ind w:left="1440" w:hanging="1080"/>
+      </w:pPr>
+      <w:rPr>
+        <w:rFonts w:hint="default"/>
+      </w:rPr>
+    </w:lvl>
+    <w:lvl w:ilvl="4">
+      <w:start w:val="1"/>
+      <w:numFmt w:val="decimal"/>
+      <w:isLgl/>
+      <w:lvlText w:val="%1.%2.%3.%4.%5"/>
+      <w:lvlJc w:val="left"/>
+      <w:pPr>
+        <w:ind w:left="1800" w:hanging="1440"/>
+      </w:pPr>
+      <w:rPr>
+        <w:rFonts w:hint="default"/>
+      </w:rPr>
+    </w:lvl>
+    <w:lvl w:ilvl="5">
+      <w:start w:val="1"/>
+      <w:numFmt w:val="decimal"/>
+      <w:isLgl/>
+      <w:lvlText w:val="%1.%2.%3.%4.%5.%6"/>
+      <w:lvlJc w:val="left"/>
+      <w:pPr>
+        <w:ind w:left="1800" w:hanging="1440"/>
+      </w:pPr>
+      <w:rPr>
+        <w:rFonts w:hint="default"/>
+      </w:rPr>
+    </w:lvl>
+    <w:lvl w:ilvl="6">
+      <w:start w:val="1"/>
+      <w:numFmt w:val="decimal"/>
+      <w:isLgl/>
+      <w:lvlText w:val="%1.%2.%3.%4.%5.%6.%7"/>
+      <w:lvlJc w:val="left"/>
+      <w:pPr>
+        <w:ind w:left="2160" w:hanging="1800"/>
+      </w:pPr>
+      <w:rPr>
+        <w:rFonts w:hint="default"/>
+      </w:rPr>
+    </w:lvl>
+    <w:lvl w:ilvl="7">
+      <w:start w:val="1"/>
+      <w:numFmt w:val="decimal"/>
+      <w:isLgl/>
+      <w:lvlText w:val="%1.%2.%3.%4.%5.%6.%7.%8"/>
+      <w:lvlJc w:val="left"/>
+      <w:pPr>
+        <w:ind w:left="2520" w:hanging="2160"/>
+      </w:pPr>
+      <w:rPr>
+        <w:rFonts w:hint="default"/>
+      </w:rPr>
+    </w:lvl>
+    <w:lvl w:ilvl="8">
+      <w:start w:val="1"/>
+      <w:numFmt w:val="decimal"/>
+      <w:isLgl/>
+      <w:lvlText w:val="%1.%2.%3.%4.%5.%6.%7.%8.%9"/>
+      <w:lvlJc w:val="left"/>
+      <w:pPr>
+        <w:ind w:left="2520" w:hanging="2160"/>
+      </w:pPr>
+      <w:rPr>
+        <w:rFonts w:hint="default"/>
+      </w:rPr>
+    </w:lvl>
+  </w:abstractNum>
+  <w:abstractNum w:abstractNumId="8">
+    <w:nsid w:val="48825C5C"/>
+    <w:multiLevelType w:val="hybridMultilevel"/>
+    <w:tmpl w:val="38E6604A"/>
+    <w:lvl w:ilvl="0" w:tplc="8AFC4F22">
+      <w:start w:val="5"/>
+      <w:numFmt w:val="decimal"/>
+      <w:lvlText w:val="%1"/>
+      <w:lvlJc w:val="left"/>
+      <w:pPr>
+        <w:ind w:left="1080" w:hanging="360"/>
+      </w:pPr>
+      <w:rPr>
+        <w:rFonts w:hint="default"/>
+      </w:rPr>
+    </w:lvl>
+    <w:lvl w:ilvl="1" w:tplc="04090019" w:tentative="1">
+      <w:start w:val="1"/>
+      <w:numFmt w:val="lowerLetter"/>
+      <w:lvlText w:val="%2."/>
+      <w:lvlJc w:val="left"/>
+      <w:pPr>
+        <w:ind w:left="1800" w:hanging="360"/>
+      </w:pPr>
+    </w:lvl>
+    <w:lvl w:ilvl="2" w:tplc="0409001B" w:tentative="1">
+      <w:start w:val="1"/>
+      <w:numFmt w:val="lowerRoman"/>
+      <w:lvlText w:val="%3."/>
+      <w:lvlJc w:val="right"/>
+      <w:pPr>
+        <w:ind w:left="2520" w:hanging="180"/>
+      </w:pPr>
+    </w:lvl>
+    <w:lvl w:ilvl="3" w:tplc="0409000F" w:tentative="1">
+      <w:start w:val="1"/>
+      <w:numFmt w:val="decimal"/>
+      <w:lvlText w:val="%4."/>
+      <w:lvlJc w:val="left"/>
+      <w:pPr>
+        <w:ind w:left="3240" w:hanging="360"/>
+      </w:pPr>
+    </w:lvl>
+    <w:lvl w:ilvl="4" w:tplc="04090019" w:tentative="1">
+      <w:start w:val="1"/>
+      <w:numFmt w:val="lowerLetter"/>
+      <w:lvlText w:val="%5."/>
+      <w:lvlJc w:val="left"/>
+      <w:pPr>
+        <w:ind w:left="3960" w:hanging="360"/>
+      </w:pPr>
+    </w:lvl>
+    <w:lvl w:ilvl="5" w:tplc="0409001B" w:tentative="1">
+      <w:start w:val="1"/>
+      <w:numFmt w:val="lowerRoman"/>
+      <w:lvlText w:val="%6."/>
+      <w:lvlJc w:val="right"/>
+      <w:pPr>
+        <w:ind w:left="4680" w:hanging="180"/>
+      </w:pPr>
+    </w:lvl>
+    <w:lvl w:ilvl="6" w:tplc="0409000F" w:tentative="1">
+      <w:start w:val="1"/>
+      <w:numFmt w:val="decimal"/>
+      <w:lvlText w:val="%7."/>
+      <w:lvlJc w:val="left"/>
+      <w:pPr>
+        <w:ind w:left="5400" w:hanging="360"/>
+      </w:pPr>
+    </w:lvl>
+    <w:lvl w:ilvl="7" w:tplc="04090019" w:tentative="1">
+      <w:start w:val="1"/>
+      <w:numFmt w:val="lowerLetter"/>
+      <w:lvlText w:val="%8."/>
+      <w:lvlJc w:val="left"/>
+      <w:pPr>
+        <w:ind w:left="6120" w:hanging="360"/>
+      </w:pPr>
+    </w:lvl>
+    <w:lvl w:ilvl="8" w:tplc="0409001B" w:tentative="1">
+      <w:start w:val="1"/>
+      <w:numFmt w:val="lowerRoman"/>
+      <w:lvlText w:val="%9."/>
+      <w:lvlJc w:val="right"/>
+      <w:pPr>
+        <w:ind w:left="6840" w:hanging="180"/>
+      </w:pPr>
+    </w:lvl>
+  </w:abstractNum>
+  <w:abstractNum w:abstractNumId="9">
     <w:nsid w:val="4AB845E3"/>
     <w:multiLevelType w:val="multilevel"/>
     <w:tmpl w:val="C05E8DF4"/>
@@ -1922,7 +3607,96 @@
       </w:pPr>
     </w:lvl>
   </w:abstractNum>
-  <w:abstractNum w:abstractNumId="6">
+  <w:abstractNum w:abstractNumId="10">
+    <w:nsid w:val="4D6437A4"/>
+    <w:multiLevelType w:val="hybridMultilevel"/>
+    <w:tmpl w:val="74987E8E"/>
+    <w:lvl w:ilvl="0" w:tplc="7CC61B8E">
+      <w:start w:val="1"/>
+      <w:numFmt w:val="upperRoman"/>
+      <w:lvlText w:val="%1."/>
+      <w:lvlJc w:val="left"/>
+      <w:pPr>
+        <w:ind w:left="2160" w:hanging="720"/>
+      </w:pPr>
+      <w:rPr>
+        <w:rFonts w:hint="default"/>
+      </w:rPr>
+    </w:lvl>
+    <w:lvl w:ilvl="1" w:tplc="04090019" w:tentative="1">
+      <w:start w:val="1"/>
+      <w:numFmt w:val="lowerLetter"/>
+      <w:lvlText w:val="%2."/>
+      <w:lvlJc w:val="left"/>
+      <w:pPr>
+        <w:ind w:left="2520" w:hanging="360"/>
+      </w:pPr>
+    </w:lvl>
+    <w:lvl w:ilvl="2" w:tplc="0409001B" w:tentative="1">
+      <w:start w:val="1"/>
+      <w:numFmt w:val="lowerRoman"/>
+      <w:lvlText w:val="%3."/>
+      <w:lvlJc w:val="right"/>
+      <w:pPr>
+        <w:ind w:left="3240" w:hanging="180"/>
+      </w:pPr>
+    </w:lvl>
+    <w:lvl w:ilvl="3" w:tplc="0409000F" w:tentative="1">
+      <w:start w:val="1"/>
+      <w:numFmt w:val="decimal"/>
+      <w:lvlText w:val="%4."/>
+      <w:lvlJc w:val="left"/>
+      <w:pPr>
+        <w:ind w:left="3960" w:hanging="360"/>
+      </w:pPr>
+    </w:lvl>
+    <w:lvl w:ilvl="4" w:tplc="04090019" w:tentative="1">
+      <w:start w:val="1"/>
+      <w:numFmt w:val="lowerLetter"/>
+      <w:lvlText w:val="%5."/>
+      <w:lvlJc w:val="left"/>
+      <w:pPr>
+        <w:ind w:left="4680" w:hanging="360"/>
+      </w:pPr>
+    </w:lvl>
+    <w:lvl w:ilvl="5" w:tplc="0409001B" w:tentative="1">
+      <w:start w:val="1"/>
+      <w:numFmt w:val="lowerRoman"/>
+      <w:lvlText w:val="%6."/>
+      <w:lvlJc w:val="right"/>
+      <w:pPr>
+        <w:ind w:left="5400" w:hanging="180"/>
+      </w:pPr>
+    </w:lvl>
+    <w:lvl w:ilvl="6" w:tplc="0409000F" w:tentative="1">
+      <w:start w:val="1"/>
+      <w:numFmt w:val="decimal"/>
+      <w:lvlText w:val="%7."/>
+      <w:lvlJc w:val="left"/>
+      <w:pPr>
+        <w:ind w:left="6120" w:hanging="360"/>
+      </w:pPr>
+    </w:lvl>
+    <w:lvl w:ilvl="7" w:tplc="04090019" w:tentative="1">
+      <w:start w:val="1"/>
+      <w:numFmt w:val="lowerLetter"/>
+      <w:lvlText w:val="%8."/>
+      <w:lvlJc w:val="left"/>
+      <w:pPr>
+        <w:ind w:left="6840" w:hanging="360"/>
+      </w:pPr>
+    </w:lvl>
+    <w:lvl w:ilvl="8" w:tplc="0409001B" w:tentative="1">
+      <w:start w:val="1"/>
+      <w:numFmt w:val="lowerRoman"/>
+      <w:lvlText w:val="%9."/>
+      <w:lvlJc w:val="right"/>
+      <w:pPr>
+        <w:ind w:left="7560" w:hanging="180"/>
+      </w:pPr>
+    </w:lvl>
+  </w:abstractNum>
+  <w:abstractNum w:abstractNumId="11">
     <w:nsid w:val="4E7A7716"/>
     <w:multiLevelType w:val="hybridMultilevel"/>
     <w:tmpl w:val="C05E8DF4"/>
@@ -2011,26 +3785,317 @@
       </w:pPr>
     </w:lvl>
   </w:abstractNum>
+  <w:abstractNum w:abstractNumId="12">
+    <w:nsid w:val="5DB95D56"/>
+    <w:multiLevelType w:val="hybridMultilevel"/>
+    <w:tmpl w:val="9E768AA2"/>
+    <w:lvl w:ilvl="0" w:tplc="27B243FC">
+      <w:start w:val="1"/>
+      <w:numFmt w:val="upperRoman"/>
+      <w:lvlText w:val="%1."/>
+      <w:lvlJc w:val="left"/>
+      <w:pPr>
+        <w:ind w:left="2160" w:hanging="720"/>
+      </w:pPr>
+      <w:rPr>
+        <w:rFonts w:hint="default"/>
+      </w:rPr>
+    </w:lvl>
+    <w:lvl w:ilvl="1" w:tplc="04090019">
+      <w:start w:val="1"/>
+      <w:numFmt w:val="lowerLetter"/>
+      <w:lvlText w:val="%2."/>
+      <w:lvlJc w:val="left"/>
+      <w:pPr>
+        <w:ind w:left="2520" w:hanging="360"/>
+      </w:pPr>
+    </w:lvl>
+    <w:lvl w:ilvl="2" w:tplc="0409001B" w:tentative="1">
+      <w:start w:val="1"/>
+      <w:numFmt w:val="lowerRoman"/>
+      <w:lvlText w:val="%3."/>
+      <w:lvlJc w:val="right"/>
+      <w:pPr>
+        <w:ind w:left="3240" w:hanging="180"/>
+      </w:pPr>
+    </w:lvl>
+    <w:lvl w:ilvl="3" w:tplc="0409000F" w:tentative="1">
+      <w:start w:val="1"/>
+      <w:numFmt w:val="decimal"/>
+      <w:lvlText w:val="%4."/>
+      <w:lvlJc w:val="left"/>
+      <w:pPr>
+        <w:ind w:left="3960" w:hanging="360"/>
+      </w:pPr>
+    </w:lvl>
+    <w:lvl w:ilvl="4" w:tplc="04090019" w:tentative="1">
+      <w:start w:val="1"/>
+      <w:numFmt w:val="lowerLetter"/>
+      <w:lvlText w:val="%5."/>
+      <w:lvlJc w:val="left"/>
+      <w:pPr>
+        <w:ind w:left="4680" w:hanging="360"/>
+      </w:pPr>
+    </w:lvl>
+    <w:lvl w:ilvl="5" w:tplc="0409001B" w:tentative="1">
+      <w:start w:val="1"/>
+      <w:numFmt w:val="lowerRoman"/>
+      <w:lvlText w:val="%6."/>
+      <w:lvlJc w:val="right"/>
+      <w:pPr>
+        <w:ind w:left="5400" w:hanging="180"/>
+      </w:pPr>
+    </w:lvl>
+    <w:lvl w:ilvl="6" w:tplc="0409000F" w:tentative="1">
+      <w:start w:val="1"/>
+      <w:numFmt w:val="decimal"/>
+      <w:lvlText w:val="%7."/>
+      <w:lvlJc w:val="left"/>
+      <w:pPr>
+        <w:ind w:left="6120" w:hanging="360"/>
+      </w:pPr>
+    </w:lvl>
+    <w:lvl w:ilvl="7" w:tplc="04090019" w:tentative="1">
+      <w:start w:val="1"/>
+      <w:numFmt w:val="lowerLetter"/>
+      <w:lvlText w:val="%8."/>
+      <w:lvlJc w:val="left"/>
+      <w:pPr>
+        <w:ind w:left="6840" w:hanging="360"/>
+      </w:pPr>
+    </w:lvl>
+    <w:lvl w:ilvl="8" w:tplc="0409001B" w:tentative="1">
+      <w:start w:val="1"/>
+      <w:numFmt w:val="lowerRoman"/>
+      <w:lvlText w:val="%9."/>
+      <w:lvlJc w:val="right"/>
+      <w:pPr>
+        <w:ind w:left="7560" w:hanging="180"/>
+      </w:pPr>
+    </w:lvl>
+  </w:abstractNum>
+  <w:abstractNum w:abstractNumId="13">
+    <w:nsid w:val="60A9014A"/>
+    <w:multiLevelType w:val="hybridMultilevel"/>
+    <w:tmpl w:val="9956DD0A"/>
+    <w:lvl w:ilvl="0" w:tplc="69287D26">
+      <w:start w:val="1"/>
+      <w:numFmt w:val="upperRoman"/>
+      <w:lvlText w:val="%1."/>
+      <w:lvlJc w:val="left"/>
+      <w:pPr>
+        <w:ind w:left="1800" w:hanging="720"/>
+      </w:pPr>
+      <w:rPr>
+        <w:rFonts w:hint="default"/>
+      </w:rPr>
+    </w:lvl>
+    <w:lvl w:ilvl="1" w:tplc="04090019" w:tentative="1">
+      <w:start w:val="1"/>
+      <w:numFmt w:val="lowerLetter"/>
+      <w:lvlText w:val="%2."/>
+      <w:lvlJc w:val="left"/>
+      <w:pPr>
+        <w:ind w:left="2160" w:hanging="360"/>
+      </w:pPr>
+    </w:lvl>
+    <w:lvl w:ilvl="2" w:tplc="0409001B" w:tentative="1">
+      <w:start w:val="1"/>
+      <w:numFmt w:val="lowerRoman"/>
+      <w:lvlText w:val="%3."/>
+      <w:lvlJc w:val="right"/>
+      <w:pPr>
+        <w:ind w:left="2880" w:hanging="180"/>
+      </w:pPr>
+    </w:lvl>
+    <w:lvl w:ilvl="3" w:tplc="0409000F" w:tentative="1">
+      <w:start w:val="1"/>
+      <w:numFmt w:val="decimal"/>
+      <w:lvlText w:val="%4."/>
+      <w:lvlJc w:val="left"/>
+      <w:pPr>
+        <w:ind w:left="3600" w:hanging="360"/>
+      </w:pPr>
+    </w:lvl>
+    <w:lvl w:ilvl="4" w:tplc="04090019" w:tentative="1">
+      <w:start w:val="1"/>
+      <w:numFmt w:val="lowerLetter"/>
+      <w:lvlText w:val="%5."/>
+      <w:lvlJc w:val="left"/>
+      <w:pPr>
+        <w:ind w:left="4320" w:hanging="360"/>
+      </w:pPr>
+    </w:lvl>
+    <w:lvl w:ilvl="5" w:tplc="0409001B" w:tentative="1">
+      <w:start w:val="1"/>
+      <w:numFmt w:val="lowerRoman"/>
+      <w:lvlText w:val="%6."/>
+      <w:lvlJc w:val="right"/>
+      <w:pPr>
+        <w:ind w:left="5040" w:hanging="180"/>
+      </w:pPr>
+    </w:lvl>
+    <w:lvl w:ilvl="6" w:tplc="0409000F" w:tentative="1">
+      <w:start w:val="1"/>
+      <w:numFmt w:val="decimal"/>
+      <w:lvlText w:val="%7."/>
+      <w:lvlJc w:val="left"/>
+      <w:pPr>
+        <w:ind w:left="5760" w:hanging="360"/>
+      </w:pPr>
+    </w:lvl>
+    <w:lvl w:ilvl="7" w:tplc="04090019" w:tentative="1">
+      <w:start w:val="1"/>
+      <w:numFmt w:val="lowerLetter"/>
+      <w:lvlText w:val="%8."/>
+      <w:lvlJc w:val="left"/>
+      <w:pPr>
+        <w:ind w:left="6480" w:hanging="360"/>
+      </w:pPr>
+    </w:lvl>
+    <w:lvl w:ilvl="8" w:tplc="0409001B" w:tentative="1">
+      <w:start w:val="1"/>
+      <w:numFmt w:val="lowerRoman"/>
+      <w:lvlText w:val="%9."/>
+      <w:lvlJc w:val="right"/>
+      <w:pPr>
+        <w:ind w:left="7200" w:hanging="180"/>
+      </w:pPr>
+    </w:lvl>
+  </w:abstractNum>
+  <w:abstractNum w:abstractNumId="14">
+    <w:nsid w:val="7EE45431"/>
+    <w:multiLevelType w:val="hybridMultilevel"/>
+    <w:tmpl w:val="F2AE9194"/>
+    <w:lvl w:ilvl="0" w:tplc="04B4B4B4">
+      <w:start w:val="1"/>
+      <w:numFmt w:val="upperRoman"/>
+      <w:lvlText w:val="%1."/>
+      <w:lvlJc w:val="left"/>
+      <w:pPr>
+        <w:ind w:left="2160" w:hanging="720"/>
+      </w:pPr>
+      <w:rPr>
+        <w:rFonts w:hint="default"/>
+      </w:rPr>
+    </w:lvl>
+    <w:lvl w:ilvl="1" w:tplc="04090019" w:tentative="1">
+      <w:start w:val="1"/>
+      <w:numFmt w:val="lowerLetter"/>
+      <w:lvlText w:val="%2."/>
+      <w:lvlJc w:val="left"/>
+      <w:pPr>
+        <w:ind w:left="2520" w:hanging="360"/>
+      </w:pPr>
+    </w:lvl>
+    <w:lvl w:ilvl="2" w:tplc="0409001B" w:tentative="1">
+      <w:start w:val="1"/>
+      <w:numFmt w:val="lowerRoman"/>
+      <w:lvlText w:val="%3."/>
+      <w:lvlJc w:val="right"/>
+      <w:pPr>
+        <w:ind w:left="3240" w:hanging="180"/>
+      </w:pPr>
+    </w:lvl>
+    <w:lvl w:ilvl="3" w:tplc="0409000F" w:tentative="1">
+      <w:start w:val="1"/>
+      <w:numFmt w:val="decimal"/>
+      <w:lvlText w:val="%4."/>
+      <w:lvlJc w:val="left"/>
+      <w:pPr>
+        <w:ind w:left="3960" w:hanging="360"/>
+      </w:pPr>
+    </w:lvl>
+    <w:lvl w:ilvl="4" w:tplc="04090019" w:tentative="1">
+      <w:start w:val="1"/>
+      <w:numFmt w:val="lowerLetter"/>
+      <w:lvlText w:val="%5."/>
+      <w:lvlJc w:val="left"/>
+      <w:pPr>
+        <w:ind w:left="4680" w:hanging="360"/>
+      </w:pPr>
+    </w:lvl>
+    <w:lvl w:ilvl="5" w:tplc="0409001B" w:tentative="1">
+      <w:start w:val="1"/>
+      <w:numFmt w:val="lowerRoman"/>
+      <w:lvlText w:val="%6."/>
+      <w:lvlJc w:val="right"/>
+      <w:pPr>
+        <w:ind w:left="5400" w:hanging="180"/>
+      </w:pPr>
+    </w:lvl>
+    <w:lvl w:ilvl="6" w:tplc="0409000F" w:tentative="1">
+      <w:start w:val="1"/>
+      <w:numFmt w:val="decimal"/>
+      <w:lvlText w:val="%7."/>
+      <w:lvlJc w:val="left"/>
+      <w:pPr>
+        <w:ind w:left="6120" w:hanging="360"/>
+      </w:pPr>
+    </w:lvl>
+    <w:lvl w:ilvl="7" w:tplc="04090019" w:tentative="1">
+      <w:start w:val="1"/>
+      <w:numFmt w:val="lowerLetter"/>
+      <w:lvlText w:val="%8."/>
+      <w:lvlJc w:val="left"/>
+      <w:pPr>
+        <w:ind w:left="6840" w:hanging="360"/>
+      </w:pPr>
+    </w:lvl>
+    <w:lvl w:ilvl="8" w:tplc="0409001B" w:tentative="1">
+      <w:start w:val="1"/>
+      <w:numFmt w:val="lowerRoman"/>
+      <w:lvlText w:val="%9."/>
+      <w:lvlJc w:val="right"/>
+      <w:pPr>
+        <w:ind w:left="7560" w:hanging="180"/>
+      </w:pPr>
+    </w:lvl>
+  </w:abstractNum>
   <w:num w:numId="1">
-    <w:abstractNumId w:val="4"/>
+    <w:abstractNumId w:val="6"/>
   </w:num>
   <w:num w:numId="2">
     <w:abstractNumId w:val="0"/>
   </w:num>
   <w:num w:numId="3">
-    <w:abstractNumId w:val="2"/>
+    <w:abstractNumId w:val="3"/>
   </w:num>
   <w:num w:numId="4">
     <w:abstractNumId w:val="1"/>
   </w:num>
   <w:num w:numId="5">
-    <w:abstractNumId w:val="6"/>
+    <w:abstractNumId w:val="11"/>
   </w:num>
   <w:num w:numId="6">
+    <w:abstractNumId w:val="9"/>
+  </w:num>
+  <w:num w:numId="7">
+    <w:abstractNumId w:val="4"/>
+  </w:num>
+  <w:num w:numId="8">
+    <w:abstractNumId w:val="2"/>
+  </w:num>
+  <w:num w:numId="9">
+    <w:abstractNumId w:val="10"/>
+  </w:num>
+  <w:num w:numId="10">
+    <w:abstractNumId w:val="13"/>
+  </w:num>
+  <w:num w:numId="11">
+    <w:abstractNumId w:val="12"/>
+  </w:num>
+  <w:num w:numId="12">
     <w:abstractNumId w:val="5"/>
   </w:num>
-  <w:num w:numId="7">
-    <w:abstractNumId w:val="3"/>
+  <w:num w:numId="13">
+    <w:abstractNumId w:val="7"/>
+  </w:num>
+  <w:num w:numId="14">
+    <w:abstractNumId w:val="8"/>
+  </w:num>
+  <w:num w:numId="15">
+    <w:abstractNumId w:val="14"/>
   </w:num>
 </w:numbering>
 </file>
@@ -2194,7 +4259,6 @@
   <w:style w:type="character" w:default="1" w:styleId="DefaultParagraphFont">
     <w:name w:val="Default Paragraph Font"/>
     <w:uiPriority w:val="1"/>
-    <w:semiHidden/>
     <w:unhideWhenUsed/>
   </w:style>
   <w:style w:type="table" w:default="1" w:styleId="TableNormal">
@@ -2391,7 +4455,6 @@
   <w:style w:type="character" w:default="1" w:styleId="DefaultParagraphFont">
     <w:name w:val="Default Paragraph Font"/>
     <w:uiPriority w:val="1"/>
-    <w:semiHidden/>
     <w:unhideWhenUsed/>
   </w:style>
   <w:style w:type="table" w:default="1" w:styleId="TableNormal">

</xml_diff>

<commit_message>
Added win and lose panels, removed bonus roll feature
Added panels which display for each of the different win and lose game
conditions that allow the player to restart the game. Added a pause
panel that allows the player to pause the game on tilt and that pauses
the game on soft close. Removed bonus roll feature b/c it’s redundant
with a points system.
</commit_message>
<xml_diff>
--- a/VR Safari GDD.docx
+++ b/VR Safari GDD.docx
@@ -296,23 +296,7 @@
           <w:rFonts w:ascii="Times New Roman" w:hAnsi="Times New Roman" w:cs="Times New Roman"/>
           <w:sz w:val="32"/>
         </w:rPr>
-        <w:t>The level itself comprises a game scene composed of objects the player can photograph, and the player gains points for taking pictures of these objects. If enough points are accumulated in a level, the player completes the level and can use the points (</w:t>
-      </w:r>
-      <w:proofErr w:type="gramStart"/>
-      <w:r>
-        <w:rPr>
-          <w:rFonts w:ascii="Times New Roman" w:hAnsi="Times New Roman" w:cs="Times New Roman"/>
-          <w:sz w:val="32"/>
-        </w:rPr>
-        <w:t>s)he</w:t>
-      </w:r>
-      <w:proofErr w:type="gramEnd"/>
-      <w:r>
-        <w:rPr>
-          <w:rFonts w:ascii="Times New Roman" w:hAnsi="Times New Roman" w:cs="Times New Roman"/>
-          <w:sz w:val="32"/>
-        </w:rPr>
-        <w:t xml:space="preserve"> gained to purchase </w:t>
+        <w:t xml:space="preserve">The level itself comprises a game scene composed of objects the player can photograph, and the player gains points for taking pictures of these objects. If enough points are accumulated in a level, the player completes the level and can use the points (s)he gained to purchase </w:t>
       </w:r>
       <w:r>
         <w:rPr>
@@ -398,23 +382,7 @@
           <w:rFonts w:ascii="Times New Roman" w:hAnsi="Times New Roman" w:cs="Times New Roman"/>
           <w:sz w:val="32"/>
         </w:rPr>
-        <w:t xml:space="preserve">ixed path like a rollercoaster, similarly to </w:t>
-      </w:r>
-      <w:proofErr w:type="spellStart"/>
-      <w:r>
-        <w:rPr>
-          <w:rFonts w:ascii="Times New Roman" w:hAnsi="Times New Roman" w:cs="Times New Roman"/>
-          <w:sz w:val="32"/>
-        </w:rPr>
-        <w:t>Pokemon</w:t>
-      </w:r>
-      <w:proofErr w:type="spellEnd"/>
-      <w:r>
-        <w:rPr>
-          <w:rFonts w:ascii="Times New Roman" w:hAnsi="Times New Roman" w:cs="Times New Roman"/>
-          <w:sz w:val="32"/>
-        </w:rPr>
-        <w:t xml:space="preserve"> Snap.</w:t>
+        <w:t>ixed path like a rollercoaster, similarly to Pokemon Snap.</w:t>
       </w:r>
     </w:p>
     <w:p>
@@ -666,7 +634,6 @@
           <w:sz w:val="32"/>
         </w:rPr>
       </w:pPr>
-      <w:proofErr w:type="gramStart"/>
       <w:r>
         <w:rPr>
           <w:rFonts w:ascii="Times New Roman" w:hAnsi="Times New Roman" w:cs="Times New Roman"/>
@@ -681,7 +648,6 @@
         </w:rPr>
         <w:t>Greater % of the object taken in the photo -&gt; more points.</w:t>
       </w:r>
-      <w:proofErr w:type="gramEnd"/>
       <w:r>
         <w:rPr>
           <w:rFonts w:ascii="Times New Roman" w:hAnsi="Times New Roman" w:cs="Times New Roman"/>
@@ -1081,37 +1047,12 @@
           <w:sz w:val="32"/>
         </w:rPr>
       </w:pPr>
-      <w:proofErr w:type="spellStart"/>
-      <w:r>
-        <w:rPr>
-          <w:rFonts w:ascii="Times New Roman" w:hAnsi="Times New Roman" w:cs="Times New Roman"/>
-          <w:sz w:val="32"/>
-        </w:rPr>
-        <w:t>Autofit</w:t>
-      </w:r>
-      <w:proofErr w:type="spellEnd"/>
-      <w:r>
-        <w:rPr>
-          <w:rFonts w:ascii="Times New Roman" w:hAnsi="Times New Roman" w:cs="Times New Roman"/>
-          <w:sz w:val="32"/>
-        </w:rPr>
-        <w:t xml:space="preserve">: The camera will automatically expand to capture </w:t>
-      </w:r>
-      <w:proofErr w:type="gramStart"/>
-      <w:r>
-        <w:rPr>
-          <w:rFonts w:ascii="Times New Roman" w:hAnsi="Times New Roman" w:cs="Times New Roman"/>
-          <w:sz w:val="32"/>
-        </w:rPr>
-        <w:t>all of the</w:t>
-      </w:r>
-      <w:proofErr w:type="gramEnd"/>
-      <w:r>
-        <w:rPr>
-          <w:rFonts w:ascii="Times New Roman" w:hAnsi="Times New Roman" w:cs="Times New Roman"/>
-          <w:sz w:val="32"/>
-        </w:rPr>
-        <w:t xml:space="preserve"> current object in view.</w:t>
+      <w:r>
+        <w:rPr>
+          <w:rFonts w:ascii="Times New Roman" w:hAnsi="Times New Roman" w:cs="Times New Roman"/>
+          <w:sz w:val="32"/>
+        </w:rPr>
+        <w:t>Autofit: The camera will automatically expand to capture all of the current object in view.</w:t>
       </w:r>
     </w:p>
     <w:p>
@@ -1153,21 +1094,12 @@
         </w:rPr>
         <w:t>Filters: Add the right filter to a photograph and it can multiply points (</w:t>
       </w:r>
-      <w:proofErr w:type="spellStart"/>
-      <w:r>
-        <w:rPr>
-          <w:rFonts w:ascii="Times New Roman" w:hAnsi="Times New Roman" w:cs="Times New Roman"/>
-          <w:sz w:val="32"/>
-        </w:rPr>
-        <w:t>eg</w:t>
-      </w:r>
-      <w:proofErr w:type="spellEnd"/>
-      <w:r>
-        <w:rPr>
-          <w:rFonts w:ascii="Times New Roman" w:hAnsi="Times New Roman" w:cs="Times New Roman"/>
-          <w:sz w:val="32"/>
-        </w:rPr>
-        <w:t xml:space="preserve">. </w:t>
+      <w:r>
+        <w:rPr>
+          <w:rFonts w:ascii="Times New Roman" w:hAnsi="Times New Roman" w:cs="Times New Roman"/>
+          <w:sz w:val="32"/>
+        </w:rPr>
+        <w:t xml:space="preserve">eg. </w:t>
       </w:r>
       <w:r>
         <w:rPr>
@@ -1431,25 +1363,7 @@
           <w:sz w:val="32"/>
           <w:szCs w:val="32"/>
         </w:rPr>
-        <w:t xml:space="preserve"> (.</w:t>
-      </w:r>
-      <w:proofErr w:type="spellStart"/>
-      <w:r>
-        <w:rPr>
-          <w:rFonts w:ascii="Times New Roman" w:hAnsi="Times New Roman" w:cs="Times New Roman"/>
-          <w:sz w:val="32"/>
-          <w:szCs w:val="32"/>
-        </w:rPr>
-        <w:t>fbx</w:t>
-      </w:r>
-      <w:proofErr w:type="spellEnd"/>
-      <w:r>
-        <w:rPr>
-          <w:rFonts w:ascii="Times New Roman" w:hAnsi="Times New Roman" w:cs="Times New Roman"/>
-          <w:sz w:val="32"/>
-          <w:szCs w:val="32"/>
-        </w:rPr>
-        <w:t xml:space="preserve"> or</w:t>
+        <w:t xml:space="preserve"> (.fbx or</w:t>
       </w:r>
       <w:r>
         <w:rPr>
@@ -1465,25 +1379,7 @@
           <w:sz w:val="32"/>
           <w:szCs w:val="32"/>
         </w:rPr>
-        <w:t>.</w:t>
-      </w:r>
-      <w:proofErr w:type="spellStart"/>
-      <w:r>
-        <w:rPr>
-          <w:rFonts w:ascii="Times New Roman" w:hAnsi="Times New Roman" w:cs="Times New Roman"/>
-          <w:sz w:val="32"/>
-          <w:szCs w:val="32"/>
-        </w:rPr>
-        <w:t>mb</w:t>
-      </w:r>
-      <w:proofErr w:type="spellEnd"/>
-      <w:r>
-        <w:rPr>
-          <w:rFonts w:ascii="Times New Roman" w:hAnsi="Times New Roman" w:cs="Times New Roman"/>
-          <w:sz w:val="32"/>
-          <w:szCs w:val="32"/>
-        </w:rPr>
-        <w:t>)</w:t>
+        <w:t>.mb)</w:t>
       </w:r>
       <w:r>
         <w:rPr>
@@ -1655,43 +1551,7 @@
           <w:sz w:val="32"/>
           <w:szCs w:val="32"/>
         </w:rPr>
-        <w:t xml:space="preserve"> (.</w:t>
-      </w:r>
-      <w:proofErr w:type="spellStart"/>
-      <w:r>
-        <w:rPr>
-          <w:rFonts w:ascii="Times New Roman" w:hAnsi="Times New Roman" w:cs="Times New Roman"/>
-          <w:sz w:val="32"/>
-          <w:szCs w:val="32"/>
-        </w:rPr>
-        <w:t>fbx</w:t>
-      </w:r>
-      <w:proofErr w:type="spellEnd"/>
-      <w:r>
-        <w:rPr>
-          <w:rFonts w:ascii="Times New Roman" w:hAnsi="Times New Roman" w:cs="Times New Roman"/>
-          <w:sz w:val="32"/>
-          <w:szCs w:val="32"/>
-        </w:rPr>
-        <w:t xml:space="preserve"> or .</w:t>
-      </w:r>
-      <w:proofErr w:type="spellStart"/>
-      <w:r>
-        <w:rPr>
-          <w:rFonts w:ascii="Times New Roman" w:hAnsi="Times New Roman" w:cs="Times New Roman"/>
-          <w:sz w:val="32"/>
-          <w:szCs w:val="32"/>
-        </w:rPr>
-        <w:t>mb</w:t>
-      </w:r>
-      <w:proofErr w:type="spellEnd"/>
-      <w:r>
-        <w:rPr>
-          <w:rFonts w:ascii="Times New Roman" w:hAnsi="Times New Roman" w:cs="Times New Roman"/>
-          <w:sz w:val="32"/>
-          <w:szCs w:val="32"/>
-        </w:rPr>
-        <w:t>)</w:t>
+        <w:t xml:space="preserve"> (.fbx or .mb)</w:t>
       </w:r>
       <w:r>
         <w:rPr>
@@ -1833,43 +1693,7 @@
           <w:sz w:val="32"/>
           <w:szCs w:val="32"/>
         </w:rPr>
-        <w:t>) (.</w:t>
-      </w:r>
-      <w:proofErr w:type="spellStart"/>
-      <w:r>
-        <w:rPr>
-          <w:rFonts w:ascii="Times New Roman" w:hAnsi="Times New Roman" w:cs="Times New Roman"/>
-          <w:sz w:val="32"/>
-          <w:szCs w:val="32"/>
-        </w:rPr>
-        <w:t>fbx</w:t>
-      </w:r>
-      <w:proofErr w:type="spellEnd"/>
-      <w:r>
-        <w:rPr>
-          <w:rFonts w:ascii="Times New Roman" w:hAnsi="Times New Roman" w:cs="Times New Roman"/>
-          <w:sz w:val="32"/>
-          <w:szCs w:val="32"/>
-        </w:rPr>
-        <w:t xml:space="preserve"> or .</w:t>
-      </w:r>
-      <w:proofErr w:type="spellStart"/>
-      <w:r>
-        <w:rPr>
-          <w:rFonts w:ascii="Times New Roman" w:hAnsi="Times New Roman" w:cs="Times New Roman"/>
-          <w:sz w:val="32"/>
-          <w:szCs w:val="32"/>
-        </w:rPr>
-        <w:t>mb</w:t>
-      </w:r>
-      <w:proofErr w:type="spellEnd"/>
-      <w:r>
-        <w:rPr>
-          <w:rFonts w:ascii="Times New Roman" w:hAnsi="Times New Roman" w:cs="Times New Roman"/>
-          <w:sz w:val="32"/>
-          <w:szCs w:val="32"/>
-        </w:rPr>
-        <w:t>)</w:t>
+        <w:t>) (.fbx or .mb)</w:t>
       </w:r>
     </w:p>
     <w:p>
@@ -2059,23 +1883,13 @@
         </w:rPr>
         <w:t xml:space="preserve">4. </w:t>
       </w:r>
-      <w:proofErr w:type="gramStart"/>
-      <w:r>
-        <w:rPr>
-          <w:rFonts w:ascii="Times New Roman" w:hAnsi="Times New Roman" w:cs="Times New Roman"/>
-          <w:sz w:val="32"/>
-          <w:szCs w:val="32"/>
-        </w:rPr>
-        <w:t>Gorilla</w:t>
-      </w:r>
-      <w:proofErr w:type="gramEnd"/>
-      <w:r>
-        <w:rPr>
-          <w:rFonts w:ascii="Times New Roman" w:hAnsi="Times New Roman" w:cs="Times New Roman"/>
-          <w:sz w:val="32"/>
-          <w:szCs w:val="32"/>
-        </w:rPr>
-        <w:t xml:space="preserve"> and Monkey (</w:t>
+      <w:r>
+        <w:rPr>
+          <w:rFonts w:ascii="Times New Roman" w:hAnsi="Times New Roman" w:cs="Times New Roman"/>
+          <w:sz w:val="32"/>
+          <w:szCs w:val="32"/>
+        </w:rPr>
+        <w:t>Gorilla and Monkey (</w:t>
       </w:r>
       <w:r>
         <w:rPr>
@@ -2584,42 +2398,214 @@
     </w:p>
     <w:p>
       <w:pPr>
-        <w:ind w:left="320"/>
-        <w:rPr>
-          <w:rFonts w:ascii="Times New Roman" w:hAnsi="Times New Roman" w:cs="Times New Roman"/>
-          <w:sz w:val="32"/>
-          <w:szCs w:val="32"/>
-        </w:rPr>
-      </w:pPr>
-      <w:r>
-        <w:rPr>
-          <w:rFonts w:ascii="Times New Roman" w:hAnsi="Times New Roman" w:cs="Times New Roman"/>
-          <w:sz w:val="32"/>
-          <w:szCs w:val="32"/>
-        </w:rPr>
-        <w:tab/>
-      </w:r>
-      <w:r>
-        <w:rPr>
-          <w:rFonts w:ascii="Times New Roman" w:hAnsi="Times New Roman" w:cs="Times New Roman"/>
-          <w:sz w:val="32"/>
-          <w:szCs w:val="32"/>
-        </w:rPr>
-        <w:tab/>
-        <w:t xml:space="preserve">I. Modeling, Parrot: </w:t>
+        <w:pStyle w:val="ListParagraph"/>
+        <w:numPr>
+          <w:ilvl w:val="0"/>
+          <w:numId w:val="16"/>
+        </w:numPr>
+        <w:rPr>
+          <w:rFonts w:ascii="Times New Roman" w:hAnsi="Times New Roman" w:cs="Times New Roman"/>
+          <w:sz w:val="32"/>
+          <w:szCs w:val="32"/>
+        </w:rPr>
+      </w:pPr>
+      <w:r>
+        <w:rPr>
+          <w:rFonts w:ascii="Times New Roman" w:hAnsi="Times New Roman" w:cs="Times New Roman"/>
+          <w:sz w:val="32"/>
+          <w:szCs w:val="32"/>
+        </w:rPr>
+        <w:t xml:space="preserve">Modeling, Parrot: </w:t>
+      </w:r>
+    </w:p>
+    <w:p>
+      <w:pPr>
+        <w:rPr>
+          <w:rFonts w:ascii="Times New Roman" w:hAnsi="Times New Roman" w:cs="Times New Roman"/>
+          <w:sz w:val="32"/>
+          <w:szCs w:val="32"/>
+        </w:rPr>
+      </w:pPr>
+      <w:r>
+        <w:rPr>
+          <w:rFonts w:ascii="Times New Roman" w:hAnsi="Times New Roman" w:cs="Times New Roman"/>
+          <w:sz w:val="32"/>
+          <w:szCs w:val="32"/>
+        </w:rPr>
+        <w:t>FEEDBACK:</w:t>
+      </w:r>
+    </w:p>
+    <w:p>
+      <w:pPr>
+        <w:pStyle w:val="ListParagraph"/>
+        <w:numPr>
+          <w:ilvl w:val="0"/>
+          <w:numId w:val="17"/>
+        </w:numPr>
+        <w:rPr>
+          <w:rFonts w:ascii="Times New Roman" w:hAnsi="Times New Roman" w:cs="Times New Roman"/>
+          <w:sz w:val="32"/>
+          <w:szCs w:val="32"/>
+        </w:rPr>
+      </w:pPr>
+      <w:r>
+        <w:rPr>
+          <w:rFonts w:ascii="Times New Roman" w:hAnsi="Times New Roman" w:cs="Times New Roman"/>
+          <w:sz w:val="32"/>
+          <w:szCs w:val="32"/>
+        </w:rPr>
+        <w:t xml:space="preserve">Needs more obvious/immediate feedback that picture was taken. </w:t>
+      </w:r>
+    </w:p>
+    <w:p>
+      <w:pPr>
+        <w:pStyle w:val="ListParagraph"/>
+        <w:numPr>
+          <w:ilvl w:val="1"/>
+          <w:numId w:val="17"/>
+        </w:numPr>
+        <w:rPr>
+          <w:rFonts w:ascii="Times New Roman" w:hAnsi="Times New Roman" w:cs="Times New Roman"/>
+          <w:sz w:val="32"/>
+          <w:szCs w:val="32"/>
+        </w:rPr>
+      </w:pPr>
+      <w:r>
+        <w:rPr>
+          <w:rFonts w:ascii="Times New Roman" w:hAnsi="Times New Roman" w:cs="Times New Roman"/>
+          <w:sz w:val="32"/>
+          <w:szCs w:val="32"/>
+        </w:rPr>
+        <w:t>Put points in center of screen.</w:t>
+      </w:r>
+      <w:r>
+        <w:rPr>
+          <w:rFonts w:ascii="Times New Roman" w:hAnsi="Times New Roman" w:cs="Times New Roman"/>
+          <w:sz w:val="32"/>
+          <w:szCs w:val="32"/>
+        </w:rPr>
+        <w:t xml:space="preserve"> DONE</w:t>
+      </w:r>
+    </w:p>
+    <w:p>
+      <w:pPr>
+        <w:pStyle w:val="ListParagraph"/>
+        <w:numPr>
+          <w:ilvl w:val="0"/>
+          <w:numId w:val="17"/>
+        </w:numPr>
+        <w:rPr>
+          <w:rFonts w:ascii="Times New Roman" w:hAnsi="Times New Roman" w:cs="Times New Roman"/>
+          <w:sz w:val="32"/>
+          <w:szCs w:val="32"/>
+        </w:rPr>
+      </w:pPr>
+      <w:r>
+        <w:rPr>
+          <w:rFonts w:ascii="Times New Roman" w:hAnsi="Times New Roman" w:cs="Times New Roman"/>
+          <w:sz w:val="32"/>
+          <w:szCs w:val="32"/>
+        </w:rPr>
+        <w:t>Needs basic tutorial/how to play</w:t>
+      </w:r>
+    </w:p>
+    <w:p>
+      <w:pPr>
+        <w:pStyle w:val="ListParagraph"/>
+        <w:numPr>
+          <w:ilvl w:val="0"/>
+          <w:numId w:val="17"/>
+        </w:numPr>
+        <w:rPr>
+          <w:rFonts w:ascii="Times New Roman" w:hAnsi="Times New Roman" w:cs="Times New Roman"/>
+          <w:sz w:val="32"/>
+          <w:szCs w:val="32"/>
+        </w:rPr>
+      </w:pPr>
+      <w:r>
+        <w:rPr>
+          <w:rFonts w:ascii="Times New Roman" w:hAnsi="Times New Roman" w:cs="Times New Roman"/>
+          <w:sz w:val="32"/>
+          <w:szCs w:val="32"/>
+        </w:rPr>
+        <w:t>Space out the level and slow down the vehicle so each animal can be seen and interacted with and player can be eased into level.</w:t>
+      </w:r>
+    </w:p>
+    <w:p>
+      <w:pPr>
+        <w:pStyle w:val="ListParagraph"/>
+        <w:numPr>
+          <w:ilvl w:val="0"/>
+          <w:numId w:val="17"/>
+        </w:numPr>
+        <w:rPr>
+          <w:rFonts w:ascii="Times New Roman" w:hAnsi="Times New Roman" w:cs="Times New Roman"/>
+          <w:sz w:val="32"/>
+          <w:szCs w:val="32"/>
+        </w:rPr>
+      </w:pPr>
+      <w:r>
+        <w:rPr>
+          <w:rFonts w:ascii="Times New Roman" w:hAnsi="Times New Roman" w:cs="Times New Roman"/>
+          <w:sz w:val="32"/>
+          <w:szCs w:val="32"/>
+        </w:rPr>
+        <w:t>Trigger on pause/endgame buttons are sometimes unresponsive</w:t>
+      </w:r>
+    </w:p>
+    <w:p>
+      <w:pPr>
+        <w:pStyle w:val="ListParagraph"/>
+        <w:numPr>
+          <w:ilvl w:val="1"/>
+          <w:numId w:val="17"/>
+        </w:numPr>
+        <w:rPr>
+          <w:rFonts w:ascii="Times New Roman" w:hAnsi="Times New Roman" w:cs="Times New Roman"/>
+          <w:sz w:val="32"/>
+          <w:szCs w:val="32"/>
+        </w:rPr>
+      </w:pPr>
+      <w:r>
+        <w:rPr>
+          <w:rFonts w:ascii="Times New Roman" w:hAnsi="Times New Roman" w:cs="Times New Roman"/>
+          <w:sz w:val="32"/>
+          <w:szCs w:val="32"/>
+        </w:rPr>
+        <w:t>V1: easier to press pause buttons, but harder to take photo</w:t>
+      </w:r>
+    </w:p>
+    <w:p>
+      <w:pPr>
+        <w:pStyle w:val="ListParagraph"/>
+        <w:numPr>
+          <w:ilvl w:val="1"/>
+          <w:numId w:val="17"/>
+        </w:numPr>
+        <w:rPr>
+          <w:rFonts w:ascii="Times New Roman" w:hAnsi="Times New Roman" w:cs="Times New Roman"/>
+          <w:sz w:val="32"/>
+          <w:szCs w:val="32"/>
+        </w:rPr>
+      </w:pPr>
+      <w:r>
+        <w:rPr>
+          <w:rFonts w:ascii="Times New Roman" w:hAnsi="Times New Roman" w:cs="Times New Roman"/>
+          <w:sz w:val="32"/>
+          <w:szCs w:val="32"/>
+        </w:rPr>
+        <w:t>V2: easier to take photo, bu</w:t>
+      </w:r>
+      <w:r>
+        <w:rPr>
+          <w:rFonts w:ascii="Times New Roman" w:hAnsi="Times New Roman" w:cs="Times New Roman"/>
+          <w:sz w:val="32"/>
+          <w:szCs w:val="32"/>
+        </w:rPr>
+        <w:t>t harder to press pause buttons.</w:t>
       </w:r>
       <w:bookmarkStart w:id="0" w:name="_GoBack"/>
       <w:bookmarkEnd w:id="0"/>
-    </w:p>
-    <w:p>
-      <w:pPr>
-        <w:ind w:left="720"/>
-        <w:rPr>
-          <w:rFonts w:ascii="Times New Roman" w:hAnsi="Times New Roman" w:cs="Times New Roman"/>
-          <w:sz w:val="32"/>
-          <w:szCs w:val="32"/>
-        </w:rPr>
-      </w:pPr>
     </w:p>
     <w:p>
       <w:pPr>
@@ -3309,6 +3295,95 @@
     </w:lvl>
   </w:abstractNum>
   <w:abstractNum w:abstractNumId="7">
+    <w:nsid w:val="2C2F3FEA"/>
+    <w:multiLevelType w:val="hybridMultilevel"/>
+    <w:tmpl w:val="CE9A9CDA"/>
+    <w:lvl w:ilvl="0" w:tplc="0409000F">
+      <w:start w:val="1"/>
+      <w:numFmt w:val="decimal"/>
+      <w:lvlText w:val="%1."/>
+      <w:lvlJc w:val="left"/>
+      <w:pPr>
+        <w:ind w:left="720" w:hanging="360"/>
+      </w:pPr>
+      <w:rPr>
+        <w:rFonts w:hint="default"/>
+      </w:rPr>
+    </w:lvl>
+    <w:lvl w:ilvl="1" w:tplc="04090019">
+      <w:start w:val="1"/>
+      <w:numFmt w:val="lowerLetter"/>
+      <w:lvlText w:val="%2."/>
+      <w:lvlJc w:val="left"/>
+      <w:pPr>
+        <w:ind w:left="1440" w:hanging="360"/>
+      </w:pPr>
+    </w:lvl>
+    <w:lvl w:ilvl="2" w:tplc="0409001B" w:tentative="1">
+      <w:start w:val="1"/>
+      <w:numFmt w:val="lowerRoman"/>
+      <w:lvlText w:val="%3."/>
+      <w:lvlJc w:val="right"/>
+      <w:pPr>
+        <w:ind w:left="2160" w:hanging="180"/>
+      </w:pPr>
+    </w:lvl>
+    <w:lvl w:ilvl="3" w:tplc="0409000F" w:tentative="1">
+      <w:start w:val="1"/>
+      <w:numFmt w:val="decimal"/>
+      <w:lvlText w:val="%4."/>
+      <w:lvlJc w:val="left"/>
+      <w:pPr>
+        <w:ind w:left="2880" w:hanging="360"/>
+      </w:pPr>
+    </w:lvl>
+    <w:lvl w:ilvl="4" w:tplc="04090019" w:tentative="1">
+      <w:start w:val="1"/>
+      <w:numFmt w:val="lowerLetter"/>
+      <w:lvlText w:val="%5."/>
+      <w:lvlJc w:val="left"/>
+      <w:pPr>
+        <w:ind w:left="3600" w:hanging="360"/>
+      </w:pPr>
+    </w:lvl>
+    <w:lvl w:ilvl="5" w:tplc="0409001B" w:tentative="1">
+      <w:start w:val="1"/>
+      <w:numFmt w:val="lowerRoman"/>
+      <w:lvlText w:val="%6."/>
+      <w:lvlJc w:val="right"/>
+      <w:pPr>
+        <w:ind w:left="4320" w:hanging="180"/>
+      </w:pPr>
+    </w:lvl>
+    <w:lvl w:ilvl="6" w:tplc="0409000F" w:tentative="1">
+      <w:start w:val="1"/>
+      <w:numFmt w:val="decimal"/>
+      <w:lvlText w:val="%7."/>
+      <w:lvlJc w:val="left"/>
+      <w:pPr>
+        <w:ind w:left="5040" w:hanging="360"/>
+      </w:pPr>
+    </w:lvl>
+    <w:lvl w:ilvl="7" w:tplc="04090019" w:tentative="1">
+      <w:start w:val="1"/>
+      <w:numFmt w:val="lowerLetter"/>
+      <w:lvlText w:val="%8."/>
+      <w:lvlJc w:val="left"/>
+      <w:pPr>
+        <w:ind w:left="5760" w:hanging="360"/>
+      </w:pPr>
+    </w:lvl>
+    <w:lvl w:ilvl="8" w:tplc="0409001B" w:tentative="1">
+      <w:start w:val="1"/>
+      <w:numFmt w:val="lowerRoman"/>
+      <w:lvlText w:val="%9."/>
+      <w:lvlJc w:val="right"/>
+      <w:pPr>
+        <w:ind w:left="6480" w:hanging="180"/>
+      </w:pPr>
+    </w:lvl>
+  </w:abstractNum>
+  <w:abstractNum w:abstractNumId="8">
     <w:nsid w:val="46753497"/>
     <w:multiLevelType w:val="multilevel"/>
     <w:tmpl w:val="FACACB3A"/>
@@ -3429,7 +3504,7 @@
       </w:rPr>
     </w:lvl>
   </w:abstractNum>
-  <w:abstractNum w:abstractNumId="8">
+  <w:abstractNum w:abstractNumId="9">
     <w:nsid w:val="48825C5C"/>
     <w:multiLevelType w:val="hybridMultilevel"/>
     <w:tmpl w:val="38E6604A"/>
@@ -3518,7 +3593,7 @@
       </w:pPr>
     </w:lvl>
   </w:abstractNum>
-  <w:abstractNum w:abstractNumId="9">
+  <w:abstractNum w:abstractNumId="10">
     <w:nsid w:val="4AB845E3"/>
     <w:multiLevelType w:val="multilevel"/>
     <w:tmpl w:val="C05E8DF4"/>
@@ -3607,7 +3682,7 @@
       </w:pPr>
     </w:lvl>
   </w:abstractNum>
-  <w:abstractNum w:abstractNumId="10">
+  <w:abstractNum w:abstractNumId="11">
     <w:nsid w:val="4D6437A4"/>
     <w:multiLevelType w:val="hybridMultilevel"/>
     <w:tmpl w:val="74987E8E"/>
@@ -3696,7 +3771,7 @@
       </w:pPr>
     </w:lvl>
   </w:abstractNum>
-  <w:abstractNum w:abstractNumId="11">
+  <w:abstractNum w:abstractNumId="12">
     <w:nsid w:val="4E7A7716"/>
     <w:multiLevelType w:val="hybridMultilevel"/>
     <w:tmpl w:val="C05E8DF4"/>
@@ -3785,7 +3860,96 @@
       </w:pPr>
     </w:lvl>
   </w:abstractNum>
-  <w:abstractNum w:abstractNumId="12">
+  <w:abstractNum w:abstractNumId="13">
+    <w:nsid w:val="510A44AD"/>
+    <w:multiLevelType w:val="hybridMultilevel"/>
+    <w:tmpl w:val="9EF8FF30"/>
+    <w:lvl w:ilvl="0" w:tplc="1D6C2CCA">
+      <w:start w:val="1"/>
+      <w:numFmt w:val="upperRoman"/>
+      <w:lvlText w:val="%1."/>
+      <w:lvlJc w:val="left"/>
+      <w:pPr>
+        <w:ind w:left="2160" w:hanging="720"/>
+      </w:pPr>
+      <w:rPr>
+        <w:rFonts w:hint="default"/>
+      </w:rPr>
+    </w:lvl>
+    <w:lvl w:ilvl="1" w:tplc="04090019" w:tentative="1">
+      <w:start w:val="1"/>
+      <w:numFmt w:val="lowerLetter"/>
+      <w:lvlText w:val="%2."/>
+      <w:lvlJc w:val="left"/>
+      <w:pPr>
+        <w:ind w:left="2520" w:hanging="360"/>
+      </w:pPr>
+    </w:lvl>
+    <w:lvl w:ilvl="2" w:tplc="0409001B" w:tentative="1">
+      <w:start w:val="1"/>
+      <w:numFmt w:val="lowerRoman"/>
+      <w:lvlText w:val="%3."/>
+      <w:lvlJc w:val="right"/>
+      <w:pPr>
+        <w:ind w:left="3240" w:hanging="180"/>
+      </w:pPr>
+    </w:lvl>
+    <w:lvl w:ilvl="3" w:tplc="0409000F" w:tentative="1">
+      <w:start w:val="1"/>
+      <w:numFmt w:val="decimal"/>
+      <w:lvlText w:val="%4."/>
+      <w:lvlJc w:val="left"/>
+      <w:pPr>
+        <w:ind w:left="3960" w:hanging="360"/>
+      </w:pPr>
+    </w:lvl>
+    <w:lvl w:ilvl="4" w:tplc="04090019" w:tentative="1">
+      <w:start w:val="1"/>
+      <w:numFmt w:val="lowerLetter"/>
+      <w:lvlText w:val="%5."/>
+      <w:lvlJc w:val="left"/>
+      <w:pPr>
+        <w:ind w:left="4680" w:hanging="360"/>
+      </w:pPr>
+    </w:lvl>
+    <w:lvl w:ilvl="5" w:tplc="0409001B" w:tentative="1">
+      <w:start w:val="1"/>
+      <w:numFmt w:val="lowerRoman"/>
+      <w:lvlText w:val="%6."/>
+      <w:lvlJc w:val="right"/>
+      <w:pPr>
+        <w:ind w:left="5400" w:hanging="180"/>
+      </w:pPr>
+    </w:lvl>
+    <w:lvl w:ilvl="6" w:tplc="0409000F" w:tentative="1">
+      <w:start w:val="1"/>
+      <w:numFmt w:val="decimal"/>
+      <w:lvlText w:val="%7."/>
+      <w:lvlJc w:val="left"/>
+      <w:pPr>
+        <w:ind w:left="6120" w:hanging="360"/>
+      </w:pPr>
+    </w:lvl>
+    <w:lvl w:ilvl="7" w:tplc="04090019" w:tentative="1">
+      <w:start w:val="1"/>
+      <w:numFmt w:val="lowerLetter"/>
+      <w:lvlText w:val="%8."/>
+      <w:lvlJc w:val="left"/>
+      <w:pPr>
+        <w:ind w:left="6840" w:hanging="360"/>
+      </w:pPr>
+    </w:lvl>
+    <w:lvl w:ilvl="8" w:tplc="0409001B" w:tentative="1">
+      <w:start w:val="1"/>
+      <w:numFmt w:val="lowerRoman"/>
+      <w:lvlText w:val="%9."/>
+      <w:lvlJc w:val="right"/>
+      <w:pPr>
+        <w:ind w:left="7560" w:hanging="180"/>
+      </w:pPr>
+    </w:lvl>
+  </w:abstractNum>
+  <w:abstractNum w:abstractNumId="14">
     <w:nsid w:val="5DB95D56"/>
     <w:multiLevelType w:val="hybridMultilevel"/>
     <w:tmpl w:val="9E768AA2"/>
@@ -3874,7 +4038,7 @@
       </w:pPr>
     </w:lvl>
   </w:abstractNum>
-  <w:abstractNum w:abstractNumId="13">
+  <w:abstractNum w:abstractNumId="15">
     <w:nsid w:val="60A9014A"/>
     <w:multiLevelType w:val="hybridMultilevel"/>
     <w:tmpl w:val="9956DD0A"/>
@@ -3963,7 +4127,7 @@
       </w:pPr>
     </w:lvl>
   </w:abstractNum>
-  <w:abstractNum w:abstractNumId="14">
+  <w:abstractNum w:abstractNumId="16">
     <w:nsid w:val="7EE45431"/>
     <w:multiLevelType w:val="hybridMultilevel"/>
     <w:tmpl w:val="F2AE9194"/>
@@ -4065,10 +4229,10 @@
     <w:abstractNumId w:val="1"/>
   </w:num>
   <w:num w:numId="5">
-    <w:abstractNumId w:val="11"/>
+    <w:abstractNumId w:val="12"/>
   </w:num>
   <w:num w:numId="6">
-    <w:abstractNumId w:val="9"/>
+    <w:abstractNumId w:val="10"/>
   </w:num>
   <w:num w:numId="7">
     <w:abstractNumId w:val="4"/>
@@ -4077,25 +4241,31 @@
     <w:abstractNumId w:val="2"/>
   </w:num>
   <w:num w:numId="9">
-    <w:abstractNumId w:val="10"/>
+    <w:abstractNumId w:val="11"/>
   </w:num>
   <w:num w:numId="10">
-    <w:abstractNumId w:val="13"/>
+    <w:abstractNumId w:val="15"/>
   </w:num>
   <w:num w:numId="11">
-    <w:abstractNumId w:val="12"/>
+    <w:abstractNumId w:val="14"/>
   </w:num>
   <w:num w:numId="12">
     <w:abstractNumId w:val="5"/>
   </w:num>
   <w:num w:numId="13">
-    <w:abstractNumId w:val="7"/>
+    <w:abstractNumId w:val="8"/>
   </w:num>
   <w:num w:numId="14">
-    <w:abstractNumId w:val="8"/>
+    <w:abstractNumId w:val="9"/>
   </w:num>
   <w:num w:numId="15">
-    <w:abstractNumId w:val="14"/>
+    <w:abstractNumId w:val="16"/>
+  </w:num>
+  <w:num w:numId="16">
+    <w:abstractNumId w:val="13"/>
+  </w:num>
+  <w:num w:numId="17">
+    <w:abstractNumId w:val="7"/>
   </w:num>
 </w:numbering>
 </file>
@@ -4259,6 +4429,7 @@
   <w:style w:type="character" w:default="1" w:styleId="DefaultParagraphFont">
     <w:name w:val="Default Paragraph Font"/>
     <w:uiPriority w:val="1"/>
+    <w:semiHidden/>
     <w:unhideWhenUsed/>
   </w:style>
   <w:style w:type="table" w:default="1" w:styleId="TableNormal">
@@ -4455,6 +4626,7 @@
   <w:style w:type="character" w:default="1" w:styleId="DefaultParagraphFont">
     <w:name w:val="Default Paragraph Font"/>
     <w:uiPriority w:val="1"/>
+    <w:semiHidden/>
     <w:unhideWhenUsed/>
   </w:style>
   <w:style w:type="table" w:default="1" w:styleId="TableNormal">

</xml_diff>